<commit_message>
Save progress on ans book
</commit_message>
<xml_diff>
--- a/CS2106Assg2AnsBk.docx
+++ b/CS2106Assg2AnsBk.docx
@@ -56,7 +56,7 @@
       <w:tblPr>
         <w:tblW w:w="9242" w:type="dxa"/>
         <w:jc w:val="left"/>
-        <w:tblInd w:w="-5" w:type="dxa"/>
+        <w:tblInd w:w="-10" w:type="dxa"/>
         <w:tblBorders>
           <w:top w:val="single" w:sz="4" w:space="0" w:color="000001"/>
           <w:left w:val="single" w:sz="4" w:space="0" w:color="000001"/>
@@ -67,7 +67,7 @@
         </w:tblBorders>
         <w:tblCellMar>
           <w:top w:w="0" w:type="dxa"/>
-          <w:left w:w="103" w:type="dxa"/>
+          <w:left w:w="98" w:type="dxa"/>
           <w:bottom w:w="0" w:type="dxa"/>
           <w:right w:w="108" w:type="dxa"/>
         </w:tblCellMar>
@@ -91,7 +91,7 @@
             </w:tcBorders>
             <w:shd w:fill="auto" w:val="clear"/>
             <w:tcMar>
-              <w:left w:w="103" w:type="dxa"/>
+              <w:left w:w="98" w:type="dxa"/>
             </w:tcMar>
           </w:tcPr>
           <w:p>
@@ -103,7 +103,19 @@
             </w:pPr>
             <w:r>
               <w:rPr/>
-              <w:t>Member 1 Name:</w:t>
+              <w:t xml:space="preserve">Member 1 Name: </w:t>
+            </w:r>
+          </w:p>
+          <w:p>
+            <w:pPr>
+              <w:pStyle w:val="Normal"/>
+              <w:spacing w:lineRule="auto" w:line="240" w:before="0" w:after="0"/>
+              <w:jc w:val="both"/>
+              <w:rPr/>
+            </w:pPr>
+            <w:r>
+              <w:rPr/>
+              <w:t>Yeo Xiang Guang Brandon</w:t>
             </w:r>
           </w:p>
         </w:tc>
@@ -120,7 +132,7 @@
             </w:tcBorders>
             <w:shd w:fill="auto" w:val="clear"/>
             <w:tcMar>
-              <w:left w:w="103" w:type="dxa"/>
+              <w:left w:w="98" w:type="dxa"/>
             </w:tcMar>
           </w:tcPr>
           <w:p>
@@ -144,6 +156,7 @@
             </w:pPr>
             <w:r>
               <w:rPr/>
+              <w:t>A0135782Y</w:t>
             </w:r>
           </w:p>
         </w:tc>
@@ -163,7 +176,7 @@
             </w:tcBorders>
             <w:shd w:fill="auto" w:val="clear"/>
             <w:tcMar>
-              <w:left w:w="103" w:type="dxa"/>
+              <w:left w:w="98" w:type="dxa"/>
             </w:tcMar>
           </w:tcPr>
           <w:p>
@@ -192,7 +205,7 @@
             </w:tcBorders>
             <w:shd w:fill="auto" w:val="clear"/>
             <w:tcMar>
-              <w:left w:w="103" w:type="dxa"/>
+              <w:left w:w="98" w:type="dxa"/>
             </w:tcMar>
           </w:tcPr>
           <w:p>
@@ -352,7 +365,11 @@
       </w:pPr>
       <w:r>
         <w:rPr/>
-        <w:t>The sizeof function returns the number of bytes in an integer which is 4.</w:t>
+        <w:t xml:space="preserve">The sizeof function returns </w:t>
+      </w:r>
+      <w:r>
+        <w:rPr/>
+        <w:t>the number of bytes requred to meausre the datatype of that variable.</w:t>
       </w:r>
     </w:p>
     <w:p>
@@ -418,10 +435,2761 @@
     </w:p>
     <w:p>
       <w:pPr>
-        <w:pStyle w:val="Normal"/>
+        <w:pStyle w:val="PreformattedText"/>
         <w:spacing w:before="0" w:after="0"/>
         <w:jc w:val="both"/>
         <w:rPr>
+          <w:b w:val="false"/>
+          <w:i w:val="false"/>
+          <w:caps w:val="false"/>
+          <w:smallCaps w:val="false"/>
+          <w:color w:val="000000"/>
+          <w:spacing w:val="0"/>
+        </w:rPr>
+      </w:pPr>
+      <w:r>
+        <w:rPr>
+          <w:b w:val="false"/>
+          <w:i w:val="false"/>
+          <w:caps w:val="false"/>
+          <w:smallCaps w:val="false"/>
+          <w:color w:val="000000"/>
+          <w:spacing w:val="0"/>
+        </w:rPr>
+        <w:t>#include &lt;stdio.h&gt;</w:t>
+      </w:r>
+    </w:p>
+    <w:p>
+      <w:pPr>
+        <w:pStyle w:val="PreformattedText"/>
+        <w:widowControl/>
+        <w:rPr>
+          <w:b w:val="false"/>
+          <w:i w:val="false"/>
+          <w:caps w:val="false"/>
+          <w:smallCaps w:val="false"/>
+          <w:color w:val="000000"/>
+          <w:spacing w:val="0"/>
+        </w:rPr>
+      </w:pPr>
+      <w:r>
+        <w:rPr>
+          <w:b w:val="false"/>
+          <w:i w:val="false"/>
+          <w:caps w:val="false"/>
+          <w:smallCaps w:val="false"/>
+          <w:color w:val="000000"/>
+          <w:spacing w:val="0"/>
+        </w:rPr>
+        <w:t>#include &lt;math.h&gt;</w:t>
+      </w:r>
+    </w:p>
+    <w:p>
+      <w:pPr>
+        <w:pStyle w:val="PreformattedText"/>
+        <w:widowControl/>
+        <w:rPr>
+          <w:b w:val="false"/>
+          <w:i w:val="false"/>
+          <w:caps w:val="false"/>
+          <w:smallCaps w:val="false"/>
+          <w:color w:val="000000"/>
+          <w:spacing w:val="0"/>
+        </w:rPr>
+      </w:pPr>
+      <w:r>
+        <w:rPr>
+          <w:b w:val="false"/>
+          <w:i w:val="false"/>
+          <w:caps w:val="false"/>
+          <w:smallCaps w:val="false"/>
+          <w:color w:val="000000"/>
+          <w:spacing w:val="0"/>
+        </w:rPr>
+        <w:t>#include &lt;time.h&gt;</w:t>
+      </w:r>
+    </w:p>
+    <w:p>
+      <w:pPr>
+        <w:pStyle w:val="PreformattedText"/>
+        <w:widowControl/>
+        <w:rPr>
+          <w:b w:val="false"/>
+          <w:i w:val="false"/>
+          <w:caps w:val="false"/>
+          <w:smallCaps w:val="false"/>
+          <w:color w:val="000000"/>
+          <w:spacing w:val="0"/>
+        </w:rPr>
+      </w:pPr>
+      <w:r>
+        <w:rPr>
+          <w:b w:val="false"/>
+          <w:i w:val="false"/>
+          <w:caps w:val="false"/>
+          <w:smallCaps w:val="false"/>
+          <w:color w:val="000000"/>
+          <w:spacing w:val="0"/>
+        </w:rPr>
+        <w:t>#include &lt;stdlib.h&gt;</w:t>
+      </w:r>
+    </w:p>
+    <w:p>
+      <w:pPr>
+        <w:pStyle w:val="PreformattedText"/>
+        <w:widowControl/>
+        <w:rPr>
+          <w:b w:val="false"/>
+          <w:i w:val="false"/>
+          <w:caps w:val="false"/>
+          <w:smallCaps w:val="false"/>
+          <w:color w:val="000000"/>
+          <w:spacing w:val="0"/>
+        </w:rPr>
+      </w:pPr>
+      <w:r>
+        <w:rPr>
+          <w:b w:val="false"/>
+          <w:i w:val="false"/>
+          <w:caps w:val="false"/>
+          <w:smallCaps w:val="false"/>
+          <w:color w:val="000000"/>
+          <w:spacing w:val="0"/>
+        </w:rPr>
+        <w:t>#include &lt;unistd.h&gt;</w:t>
+      </w:r>
+    </w:p>
+    <w:p>
+      <w:pPr>
+        <w:pStyle w:val="PreformattedText"/>
+        <w:widowControl/>
+        <w:rPr/>
+      </w:pPr>
+      <w:r>
+        <w:rPr/>
+      </w:r>
+    </w:p>
+    <w:p>
+      <w:pPr>
+        <w:pStyle w:val="PreformattedText"/>
+        <w:widowControl/>
+        <w:rPr>
+          <w:b w:val="false"/>
+          <w:i w:val="false"/>
+          <w:caps w:val="false"/>
+          <w:smallCaps w:val="false"/>
+          <w:color w:val="000000"/>
+          <w:spacing w:val="0"/>
+        </w:rPr>
+      </w:pPr>
+      <w:r>
+        <w:rPr>
+          <w:b w:val="false"/>
+          <w:i w:val="false"/>
+          <w:caps w:val="false"/>
+          <w:smallCaps w:val="false"/>
+          <w:color w:val="000000"/>
+          <w:spacing w:val="0"/>
+        </w:rPr>
+        <w:t>#define NUMELTS 16384</w:t>
+      </w:r>
+    </w:p>
+    <w:p>
+      <w:pPr>
+        <w:pStyle w:val="PreformattedText"/>
+        <w:widowControl/>
+        <w:rPr>
+          <w:b w:val="false"/>
+          <w:i w:val="false"/>
+          <w:caps w:val="false"/>
+          <w:smallCaps w:val="false"/>
+          <w:color w:val="000000"/>
+          <w:spacing w:val="0"/>
+        </w:rPr>
+      </w:pPr>
+      <w:r>
+        <w:rPr>
+          <w:b w:val="false"/>
+          <w:i w:val="false"/>
+          <w:caps w:val="false"/>
+          <w:smallCaps w:val="false"/>
+          <w:color w:val="000000"/>
+          <w:spacing w:val="0"/>
+        </w:rPr>
+        <w:t>#define IN 0</w:t>
+      </w:r>
+    </w:p>
+    <w:p>
+      <w:pPr>
+        <w:pStyle w:val="PreformattedText"/>
+        <w:widowControl/>
+        <w:rPr>
+          <w:b w:val="false"/>
+          <w:i w:val="false"/>
+          <w:caps w:val="false"/>
+          <w:smallCaps w:val="false"/>
+          <w:color w:val="000000"/>
+          <w:spacing w:val="0"/>
+        </w:rPr>
+      </w:pPr>
+      <w:r>
+        <w:rPr>
+          <w:b w:val="false"/>
+          <w:i w:val="false"/>
+          <w:caps w:val="false"/>
+          <w:smallCaps w:val="false"/>
+          <w:color w:val="000000"/>
+          <w:spacing w:val="0"/>
+        </w:rPr>
+        <w:t>#define OUT 1</w:t>
+      </w:r>
+    </w:p>
+    <w:p>
+      <w:pPr>
+        <w:pStyle w:val="PreformattedText"/>
+        <w:widowControl/>
+        <w:rPr/>
+      </w:pPr>
+      <w:r>
+        <w:rPr/>
+      </w:r>
+    </w:p>
+    <w:p>
+      <w:pPr>
+        <w:pStyle w:val="PreformattedText"/>
+        <w:widowControl/>
+        <w:rPr>
+          <w:b w:val="false"/>
+          <w:i w:val="false"/>
+          <w:caps w:val="false"/>
+          <w:smallCaps w:val="false"/>
+          <w:color w:val="000000"/>
+          <w:spacing w:val="0"/>
+        </w:rPr>
+      </w:pPr>
+      <w:r>
+        <w:rPr>
+          <w:b w:val="false"/>
+          <w:i w:val="false"/>
+          <w:caps w:val="false"/>
+          <w:smallCaps w:val="false"/>
+          <w:color w:val="000000"/>
+          <w:spacing w:val="0"/>
+        </w:rPr>
+        <w:t>// IMPORTANT: Compile using "gcc assg2p2.c .lm -o assg2p2".</w:t>
+      </w:r>
+    </w:p>
+    <w:p>
+      <w:pPr>
+        <w:pStyle w:val="PreformattedText"/>
+        <w:widowControl/>
+        <w:rPr>
+          <w:b w:val="false"/>
+          <w:i w:val="false"/>
+          <w:caps w:val="false"/>
+          <w:smallCaps w:val="false"/>
+          <w:color w:val="000000"/>
+          <w:spacing w:val="0"/>
+        </w:rPr>
+      </w:pPr>
+      <w:r>
+        <w:rPr>
+          <w:b w:val="false"/>
+          <w:i w:val="false"/>
+          <w:caps w:val="false"/>
+          <w:smallCaps w:val="false"/>
+          <w:color w:val="000000"/>
+          <w:spacing w:val="0"/>
+        </w:rPr>
+        <w:t>// The "-lm" is important as it brings in the Math library.</w:t>
+      </w:r>
+    </w:p>
+    <w:p>
+      <w:pPr>
+        <w:pStyle w:val="PreformattedText"/>
+        <w:widowControl/>
+        <w:rPr/>
+      </w:pPr>
+      <w:r>
+        <w:rPr/>
+      </w:r>
+    </w:p>
+    <w:p>
+      <w:pPr>
+        <w:pStyle w:val="PreformattedText"/>
+        <w:widowControl/>
+        <w:rPr>
+          <w:b w:val="false"/>
+          <w:i w:val="false"/>
+          <w:caps w:val="false"/>
+          <w:smallCaps w:val="false"/>
+          <w:color w:val="000000"/>
+          <w:spacing w:val="0"/>
+        </w:rPr>
+      </w:pPr>
+      <w:r>
+        <w:rPr>
+          <w:b w:val="false"/>
+          <w:i w:val="false"/>
+          <w:caps w:val="false"/>
+          <w:smallCaps w:val="false"/>
+          <w:color w:val="000000"/>
+          <w:spacing w:val="0"/>
+        </w:rPr>
+        <w:t>// Implements the naive primality test.</w:t>
+      </w:r>
+    </w:p>
+    <w:p>
+      <w:pPr>
+        <w:pStyle w:val="PreformattedText"/>
+        <w:widowControl/>
+        <w:rPr>
+          <w:b w:val="false"/>
+          <w:i w:val="false"/>
+          <w:caps w:val="false"/>
+          <w:smallCaps w:val="false"/>
+          <w:color w:val="000000"/>
+          <w:spacing w:val="0"/>
+        </w:rPr>
+      </w:pPr>
+      <w:r>
+        <w:rPr>
+          <w:b w:val="false"/>
+          <w:i w:val="false"/>
+          <w:caps w:val="false"/>
+          <w:smallCaps w:val="false"/>
+          <w:color w:val="000000"/>
+          <w:spacing w:val="0"/>
+        </w:rPr>
+        <w:t>// Returns TRUE if n is a prime number</w:t>
+      </w:r>
+    </w:p>
+    <w:p>
+      <w:pPr>
+        <w:pStyle w:val="PreformattedText"/>
+        <w:widowControl/>
+        <w:rPr>
+          <w:b w:val="false"/>
+          <w:i w:val="false"/>
+          <w:caps w:val="false"/>
+          <w:smallCaps w:val="false"/>
+          <w:color w:val="000000"/>
+          <w:spacing w:val="0"/>
+        </w:rPr>
+      </w:pPr>
+      <w:r>
+        <w:rPr>
+          <w:b w:val="false"/>
+          <w:i w:val="false"/>
+          <w:caps w:val="false"/>
+          <w:smallCaps w:val="false"/>
+          <w:color w:val="000000"/>
+          <w:spacing w:val="0"/>
+        </w:rPr>
+        <w:t>int prime(int n) {</w:t>
+      </w:r>
+    </w:p>
+    <w:p>
+      <w:pPr>
+        <w:pStyle w:val="PreformattedText"/>
+        <w:widowControl/>
+        <w:rPr>
+          <w:caps w:val="false"/>
+          <w:smallCaps w:val="false"/>
+          <w:color w:val="000000"/>
+          <w:spacing w:val="0"/>
+        </w:rPr>
+      </w:pPr>
+      <w:r>
+        <w:rPr>
+          <w:caps w:val="false"/>
+          <w:smallCaps w:val="false"/>
+          <w:color w:val="000000"/>
+          <w:spacing w:val="0"/>
+        </w:rPr>
+        <w:t xml:space="preserve">    </w:t>
+      </w:r>
+      <w:r>
+        <w:rPr>
+          <w:b w:val="false"/>
+          <w:i w:val="false"/>
+          <w:caps w:val="false"/>
+          <w:smallCaps w:val="false"/>
+          <w:color w:val="000000"/>
+          <w:spacing w:val="0"/>
+        </w:rPr>
+        <w:t>int ret = -1, i;</w:t>
+      </w:r>
+    </w:p>
+    <w:p>
+      <w:pPr>
+        <w:pStyle w:val="PreformattedText"/>
+        <w:widowControl/>
+        <w:rPr/>
+      </w:pPr>
+      <w:r>
+        <w:rPr/>
+      </w:r>
+    </w:p>
+    <w:p>
+      <w:pPr>
+        <w:pStyle w:val="PreformattedText"/>
+        <w:widowControl/>
+        <w:rPr>
+          <w:caps w:val="false"/>
+          <w:smallCaps w:val="false"/>
+          <w:color w:val="000000"/>
+          <w:spacing w:val="0"/>
+        </w:rPr>
+      </w:pPr>
+      <w:r>
+        <w:rPr>
+          <w:caps w:val="false"/>
+          <w:smallCaps w:val="false"/>
+          <w:color w:val="000000"/>
+          <w:spacing w:val="0"/>
+        </w:rPr>
+        <w:t xml:space="preserve">    </w:t>
+      </w:r>
+      <w:r>
+        <w:rPr>
+          <w:b w:val="false"/>
+          <w:i w:val="false"/>
+          <w:caps w:val="false"/>
+          <w:smallCaps w:val="false"/>
+          <w:color w:val="000000"/>
+          <w:spacing w:val="0"/>
+        </w:rPr>
+        <w:t>for (i = 2; i &lt;= (int) sqrt(n) &amp;&amp; ret; i++) {</w:t>
+      </w:r>
+    </w:p>
+    <w:p>
+      <w:pPr>
+        <w:pStyle w:val="PreformattedText"/>
+        <w:widowControl/>
+        <w:rPr>
+          <w:caps w:val="false"/>
+          <w:smallCaps w:val="false"/>
+          <w:color w:val="000000"/>
+          <w:spacing w:val="0"/>
+        </w:rPr>
+      </w:pPr>
+      <w:r>
+        <w:rPr>
+          <w:caps w:val="false"/>
+          <w:smallCaps w:val="false"/>
+          <w:color w:val="000000"/>
+          <w:spacing w:val="0"/>
+        </w:rPr>
+        <w:t xml:space="preserve">        </w:t>
+      </w:r>
+      <w:r>
+        <w:rPr>
+          <w:b w:val="false"/>
+          <w:i w:val="false"/>
+          <w:caps w:val="false"/>
+          <w:smallCaps w:val="false"/>
+          <w:color w:val="000000"/>
+          <w:spacing w:val="0"/>
+        </w:rPr>
+        <w:t>ret = n % i;</w:t>
+      </w:r>
+    </w:p>
+    <w:p>
+      <w:pPr>
+        <w:pStyle w:val="PreformattedText"/>
+        <w:widowControl/>
+        <w:rPr>
+          <w:caps w:val="false"/>
+          <w:smallCaps w:val="false"/>
+          <w:color w:val="000000"/>
+          <w:spacing w:val="0"/>
+        </w:rPr>
+      </w:pPr>
+      <w:r>
+        <w:rPr>
+          <w:caps w:val="false"/>
+          <w:smallCaps w:val="false"/>
+          <w:color w:val="000000"/>
+          <w:spacing w:val="0"/>
+        </w:rPr>
+        <w:t xml:space="preserve">    </w:t>
+      </w:r>
+      <w:r>
+        <w:rPr>
+          <w:b w:val="false"/>
+          <w:i w:val="false"/>
+          <w:caps w:val="false"/>
+          <w:smallCaps w:val="false"/>
+          <w:color w:val="000000"/>
+          <w:spacing w:val="0"/>
+        </w:rPr>
+        <w:t>}</w:t>
+      </w:r>
+    </w:p>
+    <w:p>
+      <w:pPr>
+        <w:pStyle w:val="PreformattedText"/>
+        <w:widowControl/>
+        <w:rPr>
+          <w:caps w:val="false"/>
+          <w:smallCaps w:val="false"/>
+          <w:color w:val="000000"/>
+          <w:spacing w:val="0"/>
+        </w:rPr>
+      </w:pPr>
+      <w:r>
+        <w:rPr>
+          <w:caps w:val="false"/>
+          <w:smallCaps w:val="false"/>
+          <w:color w:val="000000"/>
+          <w:spacing w:val="0"/>
+        </w:rPr>
+        <w:t xml:space="preserve">    </w:t>
+      </w:r>
+      <w:r>
+        <w:rPr>
+          <w:b w:val="false"/>
+          <w:i w:val="false"/>
+          <w:caps w:val="false"/>
+          <w:smallCaps w:val="false"/>
+          <w:color w:val="000000"/>
+          <w:spacing w:val="0"/>
+        </w:rPr>
+        <w:t>return ret;</w:t>
+      </w:r>
+    </w:p>
+    <w:p>
+      <w:pPr>
+        <w:pStyle w:val="PreformattedText"/>
+        <w:widowControl/>
+        <w:rPr>
+          <w:b w:val="false"/>
+          <w:i w:val="false"/>
+          <w:caps w:val="false"/>
+          <w:smallCaps w:val="false"/>
+          <w:color w:val="000000"/>
+          <w:spacing w:val="0"/>
+        </w:rPr>
+      </w:pPr>
+      <w:r>
+        <w:rPr>
+          <w:b w:val="false"/>
+          <w:i w:val="false"/>
+          <w:caps w:val="false"/>
+          <w:smallCaps w:val="false"/>
+          <w:color w:val="000000"/>
+          <w:spacing w:val="0"/>
+        </w:rPr>
+        <w:t>}</w:t>
+      </w:r>
+    </w:p>
+    <w:p>
+      <w:pPr>
+        <w:pStyle w:val="PreformattedText"/>
+        <w:widowControl/>
+        <w:rPr/>
+      </w:pPr>
+      <w:r>
+        <w:rPr/>
+      </w:r>
+    </w:p>
+    <w:p>
+      <w:pPr>
+        <w:pStyle w:val="PreformattedText"/>
+        <w:widowControl/>
+        <w:rPr>
+          <w:b w:val="false"/>
+          <w:i w:val="false"/>
+          <w:caps w:val="false"/>
+          <w:smallCaps w:val="false"/>
+          <w:color w:val="000000"/>
+          <w:spacing w:val="0"/>
+        </w:rPr>
+      </w:pPr>
+      <w:r>
+        <w:rPr>
+          <w:b w:val="false"/>
+          <w:i w:val="false"/>
+          <w:caps w:val="false"/>
+          <w:smallCaps w:val="false"/>
+          <w:color w:val="000000"/>
+          <w:spacing w:val="0"/>
+        </w:rPr>
+        <w:t>/**</w:t>
+      </w:r>
+    </w:p>
+    <w:p>
+      <w:pPr>
+        <w:pStyle w:val="PreformattedText"/>
+        <w:widowControl/>
+        <w:rPr>
+          <w:caps w:val="false"/>
+          <w:smallCaps w:val="false"/>
+          <w:color w:val="000000"/>
+          <w:spacing w:val="0"/>
+        </w:rPr>
+      </w:pPr>
+      <w:r>
+        <w:rPr>
+          <w:caps w:val="false"/>
+          <w:smallCaps w:val="false"/>
+          <w:color w:val="000000"/>
+          <w:spacing w:val="0"/>
+        </w:rPr>
+        <w:t xml:space="preserve"> </w:t>
+      </w:r>
+      <w:r>
+        <w:rPr>
+          <w:b w:val="false"/>
+          <w:i w:val="false"/>
+          <w:caps w:val="false"/>
+          <w:smallCaps w:val="false"/>
+          <w:color w:val="000000"/>
+          <w:spacing w:val="0"/>
+        </w:rPr>
+        <w:t>* Counts the number of prime numbers in an array</w:t>
+      </w:r>
+    </w:p>
+    <w:p>
+      <w:pPr>
+        <w:pStyle w:val="PreformattedText"/>
+        <w:widowControl/>
+        <w:rPr>
+          <w:caps w:val="false"/>
+          <w:smallCaps w:val="false"/>
+          <w:color w:val="000000"/>
+          <w:spacing w:val="0"/>
+        </w:rPr>
+      </w:pPr>
+      <w:r>
+        <w:rPr>
+          <w:caps w:val="false"/>
+          <w:smallCaps w:val="false"/>
+          <w:color w:val="000000"/>
+          <w:spacing w:val="0"/>
+        </w:rPr>
+        <w:t xml:space="preserve"> </w:t>
+      </w:r>
+      <w:r>
+        <w:rPr>
+          <w:b w:val="false"/>
+          <w:i w:val="false"/>
+          <w:caps w:val="false"/>
+          <w:smallCaps w:val="false"/>
+          <w:color w:val="000000"/>
+          <w:spacing w:val="0"/>
+        </w:rPr>
+        <w:t xml:space="preserve">* </w:t>
+      </w:r>
+    </w:p>
+    <w:p>
+      <w:pPr>
+        <w:pStyle w:val="PreformattedText"/>
+        <w:widowControl/>
+        <w:rPr>
+          <w:caps w:val="false"/>
+          <w:smallCaps w:val="false"/>
+          <w:color w:val="000000"/>
+          <w:spacing w:val="0"/>
+        </w:rPr>
+      </w:pPr>
+      <w:r>
+        <w:rPr>
+          <w:caps w:val="false"/>
+          <w:smallCaps w:val="false"/>
+          <w:color w:val="000000"/>
+          <w:spacing w:val="0"/>
+        </w:rPr>
+        <w:t xml:space="preserve"> </w:t>
+      </w:r>
+      <w:r>
+        <w:rPr>
+          <w:b w:val="false"/>
+          <w:i w:val="false"/>
+          <w:caps w:val="false"/>
+          <w:smallCaps w:val="false"/>
+          <w:color w:val="000000"/>
+          <w:spacing w:val="0"/>
+        </w:rPr>
+        <w:t>* @param startIdx starting index of the array.</w:t>
+      </w:r>
+    </w:p>
+    <w:p>
+      <w:pPr>
+        <w:pStyle w:val="PreformattedText"/>
+        <w:widowControl/>
+        <w:rPr>
+          <w:caps w:val="false"/>
+          <w:smallCaps w:val="false"/>
+          <w:color w:val="000000"/>
+          <w:spacing w:val="0"/>
+        </w:rPr>
+      </w:pPr>
+      <w:r>
+        <w:rPr>
+          <w:caps w:val="false"/>
+          <w:smallCaps w:val="false"/>
+          <w:color w:val="000000"/>
+          <w:spacing w:val="0"/>
+        </w:rPr>
+        <w:t xml:space="preserve"> </w:t>
+      </w:r>
+      <w:r>
+        <w:rPr>
+          <w:b w:val="false"/>
+          <w:i w:val="false"/>
+          <w:caps w:val="false"/>
+          <w:smallCaps w:val="false"/>
+          <w:color w:val="000000"/>
+          <w:spacing w:val="0"/>
+        </w:rPr>
+        <w:t>* @param lenToRead sizeof the array to look at.</w:t>
+      </w:r>
+    </w:p>
+    <w:p>
+      <w:pPr>
+        <w:pStyle w:val="PreformattedText"/>
+        <w:widowControl/>
+        <w:rPr>
+          <w:caps w:val="false"/>
+          <w:smallCaps w:val="false"/>
+          <w:color w:val="000000"/>
+          <w:spacing w:val="0"/>
+        </w:rPr>
+      </w:pPr>
+      <w:r>
+        <w:rPr>
+          <w:caps w:val="false"/>
+          <w:smallCaps w:val="false"/>
+          <w:color w:val="000000"/>
+          <w:spacing w:val="0"/>
+        </w:rPr>
+        <w:t xml:space="preserve"> </w:t>
+      </w:r>
+      <w:r>
+        <w:rPr>
+          <w:b w:val="false"/>
+          <w:i w:val="false"/>
+          <w:caps w:val="false"/>
+          <w:smallCaps w:val="false"/>
+          <w:color w:val="000000"/>
+          <w:spacing w:val="0"/>
+        </w:rPr>
+        <w:t>* @return count of prime numbers in the list.</w:t>
+      </w:r>
+    </w:p>
+    <w:p>
+      <w:pPr>
+        <w:pStyle w:val="PreformattedText"/>
+        <w:widowControl/>
+        <w:rPr>
+          <w:caps w:val="false"/>
+          <w:smallCaps w:val="false"/>
+          <w:color w:val="000000"/>
+          <w:spacing w:val="0"/>
+        </w:rPr>
+      </w:pPr>
+      <w:r>
+        <w:rPr>
+          <w:caps w:val="false"/>
+          <w:smallCaps w:val="false"/>
+          <w:color w:val="000000"/>
+          <w:spacing w:val="0"/>
+        </w:rPr>
+        <w:t xml:space="preserve"> </w:t>
+      </w:r>
+      <w:r>
+        <w:rPr>
+          <w:b w:val="false"/>
+          <w:i w:val="false"/>
+          <w:caps w:val="false"/>
+          <w:smallCaps w:val="false"/>
+          <w:color w:val="000000"/>
+          <w:spacing w:val="0"/>
+        </w:rPr>
+        <w:t>*/</w:t>
+      </w:r>
+    </w:p>
+    <w:p>
+      <w:pPr>
+        <w:pStyle w:val="PreformattedText"/>
+        <w:widowControl/>
+        <w:rPr>
+          <w:b w:val="false"/>
+          <w:i w:val="false"/>
+          <w:caps w:val="false"/>
+          <w:smallCaps w:val="false"/>
+          <w:color w:val="000000"/>
+          <w:spacing w:val="0"/>
+        </w:rPr>
+      </w:pPr>
+      <w:r>
+        <w:rPr>
+          <w:b w:val="false"/>
+          <w:i w:val="false"/>
+          <w:caps w:val="false"/>
+          <w:smallCaps w:val="false"/>
+          <w:color w:val="000000"/>
+          <w:spacing w:val="0"/>
+        </w:rPr>
+        <w:t>int primeCounter(int *numbers, int startIdx, int lenToRead) {</w:t>
+      </w:r>
+    </w:p>
+    <w:p>
+      <w:pPr>
+        <w:pStyle w:val="PreformattedText"/>
+        <w:widowControl/>
+        <w:rPr>
+          <w:caps w:val="false"/>
+          <w:smallCaps w:val="false"/>
+          <w:color w:val="000000"/>
+          <w:spacing w:val="0"/>
+        </w:rPr>
+      </w:pPr>
+      <w:r>
+        <w:rPr>
+          <w:caps w:val="false"/>
+          <w:smallCaps w:val="false"/>
+          <w:color w:val="000000"/>
+          <w:spacing w:val="0"/>
+        </w:rPr>
+        <w:t xml:space="preserve">    </w:t>
+      </w:r>
+      <w:r>
+        <w:rPr>
+          <w:b w:val="false"/>
+          <w:i w:val="false"/>
+          <w:caps w:val="false"/>
+          <w:smallCaps w:val="false"/>
+          <w:color w:val="000000"/>
+          <w:spacing w:val="0"/>
+        </w:rPr>
+        <w:t>int count = 0, i;</w:t>
+      </w:r>
+    </w:p>
+    <w:p>
+      <w:pPr>
+        <w:pStyle w:val="PreformattedText"/>
+        <w:widowControl/>
+        <w:rPr>
+          <w:caps w:val="false"/>
+          <w:smallCaps w:val="false"/>
+          <w:color w:val="000000"/>
+          <w:spacing w:val="0"/>
+        </w:rPr>
+      </w:pPr>
+      <w:r>
+        <w:rPr>
+          <w:caps w:val="false"/>
+          <w:smallCaps w:val="false"/>
+          <w:color w:val="000000"/>
+          <w:spacing w:val="0"/>
+        </w:rPr>
+        <w:t xml:space="preserve">    </w:t>
+      </w:r>
+      <w:r>
+        <w:rPr>
+          <w:b w:val="false"/>
+          <w:i w:val="false"/>
+          <w:caps w:val="false"/>
+          <w:smallCaps w:val="false"/>
+          <w:color w:val="000000"/>
+          <w:spacing w:val="0"/>
+        </w:rPr>
+        <w:t>for (i = startIdx; i &lt; lenToRead; i++) {</w:t>
+      </w:r>
+    </w:p>
+    <w:p>
+      <w:pPr>
+        <w:pStyle w:val="PreformattedText"/>
+        <w:widowControl/>
+        <w:rPr>
+          <w:caps w:val="false"/>
+          <w:smallCaps w:val="false"/>
+          <w:color w:val="000000"/>
+          <w:spacing w:val="0"/>
+        </w:rPr>
+      </w:pPr>
+      <w:r>
+        <w:rPr>
+          <w:caps w:val="false"/>
+          <w:smallCaps w:val="false"/>
+          <w:color w:val="000000"/>
+          <w:spacing w:val="0"/>
+        </w:rPr>
+        <w:t xml:space="preserve">        </w:t>
+      </w:r>
+      <w:r>
+        <w:rPr>
+          <w:b w:val="false"/>
+          <w:i w:val="false"/>
+          <w:caps w:val="false"/>
+          <w:smallCaps w:val="false"/>
+          <w:color w:val="000000"/>
+          <w:spacing w:val="0"/>
+        </w:rPr>
+        <w:t>if (prime(numbers[i])) {</w:t>
+      </w:r>
+    </w:p>
+    <w:p>
+      <w:pPr>
+        <w:pStyle w:val="PreformattedText"/>
+        <w:widowControl/>
+        <w:rPr>
+          <w:caps w:val="false"/>
+          <w:smallCaps w:val="false"/>
+          <w:color w:val="000000"/>
+          <w:spacing w:val="0"/>
+        </w:rPr>
+      </w:pPr>
+      <w:r>
+        <w:rPr>
+          <w:caps w:val="false"/>
+          <w:smallCaps w:val="false"/>
+          <w:color w:val="000000"/>
+          <w:spacing w:val="0"/>
+        </w:rPr>
+        <w:t xml:space="preserve">            </w:t>
+      </w:r>
+      <w:r>
+        <w:rPr>
+          <w:b w:val="false"/>
+          <w:i w:val="false"/>
+          <w:caps w:val="false"/>
+          <w:smallCaps w:val="false"/>
+          <w:color w:val="000000"/>
+          <w:spacing w:val="0"/>
+        </w:rPr>
+        <w:t>count += 1;</w:t>
+      </w:r>
+    </w:p>
+    <w:p>
+      <w:pPr>
+        <w:pStyle w:val="PreformattedText"/>
+        <w:widowControl/>
+        <w:rPr>
+          <w:caps w:val="false"/>
+          <w:smallCaps w:val="false"/>
+          <w:color w:val="000000"/>
+          <w:spacing w:val="0"/>
+        </w:rPr>
+      </w:pPr>
+      <w:r>
+        <w:rPr>
+          <w:caps w:val="false"/>
+          <w:smallCaps w:val="false"/>
+          <w:color w:val="000000"/>
+          <w:spacing w:val="0"/>
+        </w:rPr>
+        <w:t xml:space="preserve">        </w:t>
+      </w:r>
+      <w:r>
+        <w:rPr>
+          <w:b w:val="false"/>
+          <w:i w:val="false"/>
+          <w:caps w:val="false"/>
+          <w:smallCaps w:val="false"/>
+          <w:color w:val="000000"/>
+          <w:spacing w:val="0"/>
+        </w:rPr>
+        <w:t>}</w:t>
+      </w:r>
+    </w:p>
+    <w:p>
+      <w:pPr>
+        <w:pStyle w:val="PreformattedText"/>
+        <w:widowControl/>
+        <w:rPr>
+          <w:caps w:val="false"/>
+          <w:smallCaps w:val="false"/>
+          <w:color w:val="000000"/>
+          <w:spacing w:val="0"/>
+        </w:rPr>
+      </w:pPr>
+      <w:r>
+        <w:rPr>
+          <w:caps w:val="false"/>
+          <w:smallCaps w:val="false"/>
+          <w:color w:val="000000"/>
+          <w:spacing w:val="0"/>
+        </w:rPr>
+        <w:t xml:space="preserve">    </w:t>
+      </w:r>
+      <w:r>
+        <w:rPr>
+          <w:b w:val="false"/>
+          <w:i w:val="false"/>
+          <w:caps w:val="false"/>
+          <w:smallCaps w:val="false"/>
+          <w:color w:val="000000"/>
+          <w:spacing w:val="0"/>
+        </w:rPr>
+        <w:t>}</w:t>
+      </w:r>
+    </w:p>
+    <w:p>
+      <w:pPr>
+        <w:pStyle w:val="PreformattedText"/>
+        <w:widowControl/>
+        <w:rPr>
+          <w:caps w:val="false"/>
+          <w:smallCaps w:val="false"/>
+          <w:color w:val="000000"/>
+          <w:spacing w:val="0"/>
+        </w:rPr>
+      </w:pPr>
+      <w:r>
+        <w:rPr>
+          <w:caps w:val="false"/>
+          <w:smallCaps w:val="false"/>
+          <w:color w:val="000000"/>
+          <w:spacing w:val="0"/>
+        </w:rPr>
+        <w:t xml:space="preserve">    </w:t>
+      </w:r>
+      <w:r>
+        <w:rPr>
+          <w:b w:val="false"/>
+          <w:i w:val="false"/>
+          <w:caps w:val="false"/>
+          <w:smallCaps w:val="false"/>
+          <w:color w:val="000000"/>
+          <w:spacing w:val="0"/>
+        </w:rPr>
+        <w:t>return count;</w:t>
+      </w:r>
+    </w:p>
+    <w:p>
+      <w:pPr>
+        <w:pStyle w:val="PreformattedText"/>
+        <w:widowControl/>
+        <w:rPr>
+          <w:b w:val="false"/>
+          <w:i w:val="false"/>
+          <w:caps w:val="false"/>
+          <w:smallCaps w:val="false"/>
+          <w:color w:val="000000"/>
+          <w:spacing w:val="0"/>
+        </w:rPr>
+      </w:pPr>
+      <w:r>
+        <w:rPr>
+          <w:b w:val="false"/>
+          <w:i w:val="false"/>
+          <w:caps w:val="false"/>
+          <w:smallCaps w:val="false"/>
+          <w:color w:val="000000"/>
+          <w:spacing w:val="0"/>
+        </w:rPr>
+        <w:t>}</w:t>
+      </w:r>
+    </w:p>
+    <w:p>
+      <w:pPr>
+        <w:pStyle w:val="PreformattedText"/>
+        <w:widowControl/>
+        <w:rPr/>
+      </w:pPr>
+      <w:r>
+        <w:rPr/>
+      </w:r>
+    </w:p>
+    <w:p>
+      <w:pPr>
+        <w:pStyle w:val="PreformattedText"/>
+        <w:widowControl/>
+        <w:rPr>
+          <w:b w:val="false"/>
+          <w:i w:val="false"/>
+          <w:caps w:val="false"/>
+          <w:smallCaps w:val="false"/>
+          <w:color w:val="000000"/>
+          <w:spacing w:val="0"/>
+        </w:rPr>
+      </w:pPr>
+      <w:r>
+        <w:rPr>
+          <w:b w:val="false"/>
+          <w:i w:val="false"/>
+          <w:caps w:val="false"/>
+          <w:smallCaps w:val="false"/>
+          <w:color w:val="000000"/>
+          <w:spacing w:val="0"/>
+        </w:rPr>
+        <w:t>/**</w:t>
+      </w:r>
+    </w:p>
+    <w:p>
+      <w:pPr>
+        <w:pStyle w:val="PreformattedText"/>
+        <w:widowControl/>
+        <w:rPr>
+          <w:caps w:val="false"/>
+          <w:smallCaps w:val="false"/>
+          <w:color w:val="000000"/>
+          <w:spacing w:val="0"/>
+        </w:rPr>
+      </w:pPr>
+      <w:r>
+        <w:rPr>
+          <w:caps w:val="false"/>
+          <w:smallCaps w:val="false"/>
+          <w:color w:val="000000"/>
+          <w:spacing w:val="0"/>
+        </w:rPr>
+        <w:t xml:space="preserve"> </w:t>
+      </w:r>
+      <w:r>
+        <w:rPr>
+          <w:b w:val="false"/>
+          <w:i w:val="false"/>
+          <w:caps w:val="false"/>
+          <w:smallCaps w:val="false"/>
+          <w:color w:val="000000"/>
+          <w:spacing w:val="0"/>
+        </w:rPr>
+        <w:t>* Parent will print out the total prime count including the child's count.</w:t>
+      </w:r>
+    </w:p>
+    <w:p>
+      <w:pPr>
+        <w:pStyle w:val="PreformattedText"/>
+        <w:widowControl/>
+        <w:rPr>
+          <w:caps w:val="false"/>
+          <w:smallCaps w:val="false"/>
+          <w:color w:val="000000"/>
+          <w:spacing w:val="0"/>
+        </w:rPr>
+      </w:pPr>
+      <w:r>
+        <w:rPr>
+          <w:caps w:val="false"/>
+          <w:smallCaps w:val="false"/>
+          <w:color w:val="000000"/>
+          <w:spacing w:val="0"/>
+        </w:rPr>
+        <w:t xml:space="preserve"> </w:t>
+      </w:r>
+      <w:r>
+        <w:rPr>
+          <w:b w:val="false"/>
+          <w:i w:val="false"/>
+          <w:caps w:val="false"/>
+          <w:smallCaps w:val="false"/>
+          <w:color w:val="000000"/>
+          <w:spacing w:val="0"/>
+        </w:rPr>
+        <w:t>*</w:t>
+      </w:r>
+    </w:p>
+    <w:p>
+      <w:pPr>
+        <w:pStyle w:val="PreformattedText"/>
+        <w:widowControl/>
+        <w:rPr>
+          <w:caps w:val="false"/>
+          <w:smallCaps w:val="false"/>
+          <w:color w:val="000000"/>
+          <w:spacing w:val="0"/>
+        </w:rPr>
+      </w:pPr>
+      <w:r>
+        <w:rPr>
+          <w:caps w:val="false"/>
+          <w:smallCaps w:val="false"/>
+          <w:color w:val="000000"/>
+          <w:spacing w:val="0"/>
+        </w:rPr>
+        <w:t xml:space="preserve"> </w:t>
+      </w:r>
+      <w:r>
+        <w:rPr>
+          <w:b w:val="false"/>
+          <w:i w:val="false"/>
+          <w:caps w:val="false"/>
+          <w:smallCaps w:val="false"/>
+          <w:color w:val="000000"/>
+          <w:spacing w:val="0"/>
+        </w:rPr>
+        <w:t>* @param fd controls the pipe for parent to read child number.</w:t>
+      </w:r>
+    </w:p>
+    <w:p>
+      <w:pPr>
+        <w:pStyle w:val="PreformattedText"/>
+        <w:widowControl/>
+        <w:rPr>
+          <w:caps w:val="false"/>
+          <w:smallCaps w:val="false"/>
+          <w:color w:val="000000"/>
+          <w:spacing w:val="0"/>
+        </w:rPr>
+      </w:pPr>
+      <w:r>
+        <w:rPr>
+          <w:caps w:val="false"/>
+          <w:smallCaps w:val="false"/>
+          <w:color w:val="000000"/>
+          <w:spacing w:val="0"/>
+        </w:rPr>
+        <w:t xml:space="preserve"> </w:t>
+      </w:r>
+      <w:r>
+        <w:rPr>
+          <w:b w:val="false"/>
+          <w:i w:val="false"/>
+          <w:caps w:val="false"/>
+          <w:smallCaps w:val="false"/>
+          <w:color w:val="000000"/>
+          <w:spacing w:val="0"/>
+        </w:rPr>
+        <w:t>* @param data contains data to be analysed for prime.</w:t>
+      </w:r>
+    </w:p>
+    <w:p>
+      <w:pPr>
+        <w:pStyle w:val="PreformattedText"/>
+        <w:widowControl/>
+        <w:rPr>
+          <w:caps w:val="false"/>
+          <w:smallCaps w:val="false"/>
+          <w:color w:val="000000"/>
+          <w:spacing w:val="0"/>
+        </w:rPr>
+      </w:pPr>
+      <w:r>
+        <w:rPr>
+          <w:caps w:val="false"/>
+          <w:smallCaps w:val="false"/>
+          <w:color w:val="000000"/>
+          <w:spacing w:val="0"/>
+        </w:rPr>
+        <w:t xml:space="preserve"> </w:t>
+      </w:r>
+      <w:r>
+        <w:rPr>
+          <w:b w:val="false"/>
+          <w:i w:val="false"/>
+          <w:caps w:val="false"/>
+          <w:smallCaps w:val="false"/>
+          <w:color w:val="000000"/>
+          <w:spacing w:val="0"/>
+        </w:rPr>
+        <w:t xml:space="preserve">*/ </w:t>
+      </w:r>
+    </w:p>
+    <w:p>
+      <w:pPr>
+        <w:pStyle w:val="PreformattedText"/>
+        <w:widowControl/>
+        <w:rPr>
+          <w:b w:val="false"/>
+          <w:i w:val="false"/>
+          <w:caps w:val="false"/>
+          <w:smallCaps w:val="false"/>
+          <w:color w:val="000000"/>
+          <w:spacing w:val="0"/>
+        </w:rPr>
+      </w:pPr>
+      <w:r>
+        <w:rPr>
+          <w:b w:val="false"/>
+          <w:i w:val="false"/>
+          <w:caps w:val="false"/>
+          <w:smallCaps w:val="false"/>
+          <w:color w:val="000000"/>
+          <w:spacing w:val="0"/>
+        </w:rPr>
+        <w:t>void parentPrintOutTotalPrimeCount(int *fd, int *data) {</w:t>
+      </w:r>
+    </w:p>
+    <w:p>
+      <w:pPr>
+        <w:pStyle w:val="PreformattedText"/>
+        <w:widowControl/>
+        <w:rPr>
+          <w:caps w:val="false"/>
+          <w:smallCaps w:val="false"/>
+          <w:color w:val="000000"/>
+          <w:spacing w:val="0"/>
+        </w:rPr>
+      </w:pPr>
+      <w:r>
+        <w:rPr>
+          <w:caps w:val="false"/>
+          <w:smallCaps w:val="false"/>
+          <w:color w:val="000000"/>
+          <w:spacing w:val="0"/>
+        </w:rPr>
+        <w:t xml:space="preserve">    </w:t>
+      </w:r>
+      <w:r>
+        <w:rPr>
+          <w:b w:val="false"/>
+          <w:i w:val="false"/>
+          <w:caps w:val="false"/>
+          <w:smallCaps w:val="false"/>
+          <w:color w:val="000000"/>
+          <w:spacing w:val="0"/>
+        </w:rPr>
+        <w:t>int cnum = 0;</w:t>
+      </w:r>
+    </w:p>
+    <w:p>
+      <w:pPr>
+        <w:pStyle w:val="PreformattedText"/>
+        <w:widowControl/>
+        <w:rPr>
+          <w:caps w:val="false"/>
+          <w:smallCaps w:val="false"/>
+          <w:color w:val="000000"/>
+          <w:spacing w:val="0"/>
+        </w:rPr>
+      </w:pPr>
+      <w:r>
+        <w:rPr>
+          <w:caps w:val="false"/>
+          <w:smallCaps w:val="false"/>
+          <w:color w:val="000000"/>
+          <w:spacing w:val="0"/>
+        </w:rPr>
+        <w:t xml:space="preserve">    </w:t>
+      </w:r>
+      <w:r>
+        <w:rPr>
+          <w:b w:val="false"/>
+          <w:i w:val="false"/>
+          <w:caps w:val="false"/>
+          <w:smallCaps w:val="false"/>
+          <w:color w:val="000000"/>
+          <w:spacing w:val="0"/>
+        </w:rPr>
+        <w:t>close(fd[OUT]);</w:t>
+      </w:r>
+    </w:p>
+    <w:p>
+      <w:pPr>
+        <w:pStyle w:val="PreformattedText"/>
+        <w:widowControl/>
+        <w:rPr>
+          <w:caps w:val="false"/>
+          <w:smallCaps w:val="false"/>
+          <w:color w:val="000000"/>
+          <w:spacing w:val="0"/>
+        </w:rPr>
+      </w:pPr>
+      <w:r>
+        <w:rPr>
+          <w:caps w:val="false"/>
+          <w:smallCaps w:val="false"/>
+          <w:color w:val="000000"/>
+          <w:spacing w:val="0"/>
+        </w:rPr>
+        <w:t xml:space="preserve">    </w:t>
+      </w:r>
+      <w:r>
+        <w:rPr>
+          <w:b w:val="false"/>
+          <w:i w:val="false"/>
+          <w:caps w:val="false"/>
+          <w:smallCaps w:val="false"/>
+          <w:color w:val="000000"/>
+          <w:spacing w:val="0"/>
+        </w:rPr>
+        <w:t>int primeCounts = primeCounter(data, 0, (NUMELTS/2));</w:t>
+      </w:r>
+    </w:p>
+    <w:p>
+      <w:pPr>
+        <w:pStyle w:val="PreformattedText"/>
+        <w:widowControl/>
+        <w:rPr>
+          <w:caps w:val="false"/>
+          <w:smallCaps w:val="false"/>
+          <w:color w:val="000000"/>
+          <w:spacing w:val="0"/>
+        </w:rPr>
+      </w:pPr>
+      <w:r>
+        <w:rPr>
+          <w:caps w:val="false"/>
+          <w:smallCaps w:val="false"/>
+          <w:color w:val="000000"/>
+          <w:spacing w:val="0"/>
+        </w:rPr>
+        <w:t xml:space="preserve">    </w:t>
+      </w:r>
+      <w:r>
+        <w:rPr>
+          <w:b w:val="false"/>
+          <w:i w:val="false"/>
+          <w:caps w:val="false"/>
+          <w:smallCaps w:val="false"/>
+          <w:color w:val="000000"/>
+          <w:spacing w:val="0"/>
+        </w:rPr>
+        <w:t>read(fd[IN], &amp;cnum, sizeof(cnum));</w:t>
+      </w:r>
+    </w:p>
+    <w:p>
+      <w:pPr>
+        <w:pStyle w:val="PreformattedText"/>
+        <w:widowControl/>
+        <w:rPr>
+          <w:caps w:val="false"/>
+          <w:smallCaps w:val="false"/>
+          <w:color w:val="000000"/>
+          <w:spacing w:val="0"/>
+        </w:rPr>
+      </w:pPr>
+      <w:r>
+        <w:rPr>
+          <w:caps w:val="false"/>
+          <w:smallCaps w:val="false"/>
+          <w:color w:val="000000"/>
+          <w:spacing w:val="0"/>
+        </w:rPr>
+        <w:t xml:space="preserve">    </w:t>
+      </w:r>
+      <w:r>
+        <w:rPr>
+          <w:b w:val="false"/>
+          <w:i w:val="false"/>
+          <w:caps w:val="false"/>
+          <w:smallCaps w:val="false"/>
+          <w:color w:val="000000"/>
+          <w:spacing w:val="0"/>
+        </w:rPr>
+        <w:t>close(fd[IN]);</w:t>
+      </w:r>
+    </w:p>
+    <w:p>
+      <w:pPr>
+        <w:pStyle w:val="PreformattedText"/>
+        <w:widowControl/>
+        <w:rPr/>
+      </w:pPr>
+      <w:r>
+        <w:rPr/>
+      </w:r>
+    </w:p>
+    <w:p>
+      <w:pPr>
+        <w:pStyle w:val="PreformattedText"/>
+        <w:widowControl/>
+        <w:rPr>
+          <w:caps w:val="false"/>
+          <w:smallCaps w:val="false"/>
+          <w:color w:val="000000"/>
+          <w:spacing w:val="0"/>
+        </w:rPr>
+      </w:pPr>
+      <w:r>
+        <w:rPr>
+          <w:caps w:val="false"/>
+          <w:smallCaps w:val="false"/>
+          <w:color w:val="000000"/>
+          <w:spacing w:val="0"/>
+        </w:rPr>
+        <w:t xml:space="preserve">    </w:t>
+      </w:r>
+      <w:r>
+        <w:rPr>
+          <w:b w:val="false"/>
+          <w:i w:val="false"/>
+          <w:caps w:val="false"/>
+          <w:smallCaps w:val="false"/>
+          <w:color w:val="000000"/>
+          <w:spacing w:val="0"/>
+        </w:rPr>
+        <w:t>primeCounts += cnum;</w:t>
+      </w:r>
+    </w:p>
+    <w:p>
+      <w:pPr>
+        <w:pStyle w:val="PreformattedText"/>
+        <w:widowControl/>
+        <w:rPr/>
+      </w:pPr>
+      <w:r>
+        <w:rPr/>
+      </w:r>
+    </w:p>
+    <w:p>
+      <w:pPr>
+        <w:pStyle w:val="PreformattedText"/>
+        <w:widowControl/>
+        <w:rPr>
+          <w:caps w:val="false"/>
+          <w:smallCaps w:val="false"/>
+          <w:color w:val="000000"/>
+          <w:spacing w:val="0"/>
+        </w:rPr>
+      </w:pPr>
+      <w:r>
+        <w:rPr>
+          <w:caps w:val="false"/>
+          <w:smallCaps w:val="false"/>
+          <w:color w:val="000000"/>
+          <w:spacing w:val="0"/>
+        </w:rPr>
+        <w:t xml:space="preserve">    </w:t>
+      </w:r>
+      <w:r>
+        <w:rPr>
+          <w:b w:val="false"/>
+          <w:i w:val="false"/>
+          <w:caps w:val="false"/>
+          <w:smallCaps w:val="false"/>
+          <w:color w:val="000000"/>
+          <w:spacing w:val="0"/>
+        </w:rPr>
+        <w:t>printf("Total prime count = %d\n", primeCounts);</w:t>
+      </w:r>
+    </w:p>
+    <w:p>
+      <w:pPr>
+        <w:pStyle w:val="PreformattedText"/>
+        <w:widowControl/>
+        <w:rPr>
+          <w:b w:val="false"/>
+          <w:i w:val="false"/>
+          <w:caps w:val="false"/>
+          <w:smallCaps w:val="false"/>
+          <w:color w:val="000000"/>
+          <w:spacing w:val="0"/>
+        </w:rPr>
+      </w:pPr>
+      <w:r>
+        <w:rPr>
+          <w:b w:val="false"/>
+          <w:i w:val="false"/>
+          <w:caps w:val="false"/>
+          <w:smallCaps w:val="false"/>
+          <w:color w:val="000000"/>
+          <w:spacing w:val="0"/>
+        </w:rPr>
+        <w:t>}</w:t>
+      </w:r>
+    </w:p>
+    <w:p>
+      <w:pPr>
+        <w:pStyle w:val="PreformattedText"/>
+        <w:widowControl/>
+        <w:rPr/>
+      </w:pPr>
+      <w:r>
+        <w:rPr/>
+      </w:r>
+    </w:p>
+    <w:p>
+      <w:pPr>
+        <w:pStyle w:val="PreformattedText"/>
+        <w:widowControl/>
+        <w:rPr>
+          <w:b w:val="false"/>
+          <w:i w:val="false"/>
+          <w:caps w:val="false"/>
+          <w:smallCaps w:val="false"/>
+          <w:color w:val="000000"/>
+          <w:spacing w:val="0"/>
+        </w:rPr>
+      </w:pPr>
+      <w:r>
+        <w:rPr>
+          <w:b w:val="false"/>
+          <w:i w:val="false"/>
+          <w:caps w:val="false"/>
+          <w:smallCaps w:val="false"/>
+          <w:color w:val="000000"/>
+          <w:spacing w:val="0"/>
+        </w:rPr>
+        <w:t>/**</w:t>
+      </w:r>
+    </w:p>
+    <w:p>
+      <w:pPr>
+        <w:pStyle w:val="PreformattedText"/>
+        <w:widowControl/>
+        <w:rPr>
+          <w:caps w:val="false"/>
+          <w:smallCaps w:val="false"/>
+          <w:color w:val="000000"/>
+          <w:spacing w:val="0"/>
+        </w:rPr>
+      </w:pPr>
+      <w:r>
+        <w:rPr>
+          <w:caps w:val="false"/>
+          <w:smallCaps w:val="false"/>
+          <w:color w:val="000000"/>
+          <w:spacing w:val="0"/>
+        </w:rPr>
+        <w:t xml:space="preserve"> </w:t>
+      </w:r>
+      <w:r>
+        <w:rPr>
+          <w:b w:val="false"/>
+          <w:i w:val="false"/>
+          <w:caps w:val="false"/>
+          <w:smallCaps w:val="false"/>
+          <w:color w:val="000000"/>
+          <w:spacing w:val="0"/>
+        </w:rPr>
+        <w:t>* Child will send the parent its prime count.</w:t>
+      </w:r>
+    </w:p>
+    <w:p>
+      <w:pPr>
+        <w:pStyle w:val="PreformattedText"/>
+        <w:widowControl/>
+        <w:rPr>
+          <w:caps w:val="false"/>
+          <w:smallCaps w:val="false"/>
+          <w:color w:val="000000"/>
+          <w:spacing w:val="0"/>
+        </w:rPr>
+      </w:pPr>
+      <w:r>
+        <w:rPr>
+          <w:caps w:val="false"/>
+          <w:smallCaps w:val="false"/>
+          <w:color w:val="000000"/>
+          <w:spacing w:val="0"/>
+        </w:rPr>
+        <w:t xml:space="preserve"> </w:t>
+      </w:r>
+      <w:r>
+        <w:rPr>
+          <w:b w:val="false"/>
+          <w:i w:val="false"/>
+          <w:caps w:val="false"/>
+          <w:smallCaps w:val="false"/>
+          <w:color w:val="000000"/>
+          <w:spacing w:val="0"/>
+        </w:rPr>
+        <w:t>*</w:t>
+      </w:r>
+    </w:p>
+    <w:p>
+      <w:pPr>
+        <w:pStyle w:val="PreformattedText"/>
+        <w:widowControl/>
+        <w:rPr>
+          <w:caps w:val="false"/>
+          <w:smallCaps w:val="false"/>
+          <w:color w:val="000000"/>
+          <w:spacing w:val="0"/>
+        </w:rPr>
+      </w:pPr>
+      <w:r>
+        <w:rPr>
+          <w:caps w:val="false"/>
+          <w:smallCaps w:val="false"/>
+          <w:color w:val="000000"/>
+          <w:spacing w:val="0"/>
+        </w:rPr>
+        <w:t xml:space="preserve"> </w:t>
+      </w:r>
+      <w:r>
+        <w:rPr>
+          <w:b w:val="false"/>
+          <w:i w:val="false"/>
+          <w:caps w:val="false"/>
+          <w:smallCaps w:val="false"/>
+          <w:color w:val="000000"/>
+          <w:spacing w:val="0"/>
+        </w:rPr>
+        <w:t>* @param fd controls the pipe for child to send to parent.</w:t>
+      </w:r>
+    </w:p>
+    <w:p>
+      <w:pPr>
+        <w:pStyle w:val="PreformattedText"/>
+        <w:widowControl/>
+        <w:rPr>
+          <w:caps w:val="false"/>
+          <w:smallCaps w:val="false"/>
+          <w:color w:val="000000"/>
+          <w:spacing w:val="0"/>
+        </w:rPr>
+      </w:pPr>
+      <w:r>
+        <w:rPr>
+          <w:caps w:val="false"/>
+          <w:smallCaps w:val="false"/>
+          <w:color w:val="000000"/>
+          <w:spacing w:val="0"/>
+        </w:rPr>
+        <w:t xml:space="preserve"> </w:t>
+      </w:r>
+      <w:r>
+        <w:rPr>
+          <w:b w:val="false"/>
+          <w:i w:val="false"/>
+          <w:caps w:val="false"/>
+          <w:smallCaps w:val="false"/>
+          <w:color w:val="000000"/>
+          <w:spacing w:val="0"/>
+        </w:rPr>
+        <w:t>* @param data contains data to be analysed for prime.</w:t>
+      </w:r>
+    </w:p>
+    <w:p>
+      <w:pPr>
+        <w:pStyle w:val="PreformattedText"/>
+        <w:widowControl/>
+        <w:rPr>
+          <w:caps w:val="false"/>
+          <w:smallCaps w:val="false"/>
+          <w:color w:val="000000"/>
+          <w:spacing w:val="0"/>
+        </w:rPr>
+      </w:pPr>
+      <w:r>
+        <w:rPr>
+          <w:caps w:val="false"/>
+          <w:smallCaps w:val="false"/>
+          <w:color w:val="000000"/>
+          <w:spacing w:val="0"/>
+        </w:rPr>
+        <w:t xml:space="preserve"> </w:t>
+      </w:r>
+      <w:r>
+        <w:rPr>
+          <w:b w:val="false"/>
+          <w:i w:val="false"/>
+          <w:caps w:val="false"/>
+          <w:smallCaps w:val="false"/>
+          <w:color w:val="000000"/>
+          <w:spacing w:val="0"/>
+        </w:rPr>
+        <w:t>*/</w:t>
+      </w:r>
+    </w:p>
+    <w:p>
+      <w:pPr>
+        <w:pStyle w:val="PreformattedText"/>
+        <w:widowControl/>
+        <w:rPr>
+          <w:b w:val="false"/>
+          <w:i w:val="false"/>
+          <w:caps w:val="false"/>
+          <w:smallCaps w:val="false"/>
+          <w:color w:val="000000"/>
+          <w:spacing w:val="0"/>
+        </w:rPr>
+      </w:pPr>
+      <w:r>
+        <w:rPr>
+          <w:b w:val="false"/>
+          <w:i w:val="false"/>
+          <w:caps w:val="false"/>
+          <w:smallCaps w:val="false"/>
+          <w:color w:val="000000"/>
+          <w:spacing w:val="0"/>
+        </w:rPr>
+        <w:t>void childSendParentPrimeCount(int *fd, int *data) {</w:t>
+      </w:r>
+    </w:p>
+    <w:p>
+      <w:pPr>
+        <w:pStyle w:val="PreformattedText"/>
+        <w:widowControl/>
+        <w:rPr>
+          <w:caps w:val="false"/>
+          <w:smallCaps w:val="false"/>
+          <w:color w:val="000000"/>
+          <w:spacing w:val="0"/>
+        </w:rPr>
+      </w:pPr>
+      <w:r>
+        <w:rPr>
+          <w:caps w:val="false"/>
+          <w:smallCaps w:val="false"/>
+          <w:color w:val="000000"/>
+          <w:spacing w:val="0"/>
+        </w:rPr>
+        <w:t xml:space="preserve">    </w:t>
+      </w:r>
+      <w:r>
+        <w:rPr>
+          <w:b w:val="false"/>
+          <w:i w:val="false"/>
+          <w:caps w:val="false"/>
+          <w:smallCaps w:val="false"/>
+          <w:color w:val="000000"/>
+          <w:spacing w:val="0"/>
+        </w:rPr>
+        <w:t>close(fd[IN]);</w:t>
+      </w:r>
+    </w:p>
+    <w:p>
+      <w:pPr>
+        <w:pStyle w:val="PreformattedText"/>
+        <w:widowControl/>
+        <w:rPr>
+          <w:caps w:val="false"/>
+          <w:smallCaps w:val="false"/>
+          <w:color w:val="000000"/>
+          <w:spacing w:val="0"/>
+        </w:rPr>
+      </w:pPr>
+      <w:r>
+        <w:rPr>
+          <w:caps w:val="false"/>
+          <w:smallCaps w:val="false"/>
+          <w:color w:val="000000"/>
+          <w:spacing w:val="0"/>
+        </w:rPr>
+        <w:t xml:space="preserve">    </w:t>
+      </w:r>
+      <w:r>
+        <w:rPr>
+          <w:b w:val="false"/>
+          <w:i w:val="false"/>
+          <w:caps w:val="false"/>
+          <w:smallCaps w:val="false"/>
+          <w:color w:val="000000"/>
+          <w:spacing w:val="0"/>
+        </w:rPr>
+        <w:t>int primeCounts = primeCounter(data, NUMELTS/2, NUMELTS);</w:t>
+      </w:r>
+    </w:p>
+    <w:p>
+      <w:pPr>
+        <w:pStyle w:val="PreformattedText"/>
+        <w:widowControl/>
+        <w:rPr>
+          <w:caps w:val="false"/>
+          <w:smallCaps w:val="false"/>
+          <w:color w:val="000000"/>
+          <w:spacing w:val="0"/>
+        </w:rPr>
+      </w:pPr>
+      <w:r>
+        <w:rPr>
+          <w:caps w:val="false"/>
+          <w:smallCaps w:val="false"/>
+          <w:color w:val="000000"/>
+          <w:spacing w:val="0"/>
+        </w:rPr>
+        <w:t xml:space="preserve">    </w:t>
+      </w:r>
+      <w:r>
+        <w:rPr>
+          <w:b w:val="false"/>
+          <w:i w:val="false"/>
+          <w:caps w:val="false"/>
+          <w:smallCaps w:val="false"/>
+          <w:color w:val="000000"/>
+          <w:spacing w:val="0"/>
+        </w:rPr>
+        <w:t>write(fd[OUT], &amp;primeCounts, sizeof(primeCounts));</w:t>
+      </w:r>
+    </w:p>
+    <w:p>
+      <w:pPr>
+        <w:pStyle w:val="PreformattedText"/>
+        <w:widowControl/>
+        <w:rPr>
+          <w:caps w:val="false"/>
+          <w:smallCaps w:val="false"/>
+          <w:color w:val="000000"/>
+          <w:spacing w:val="0"/>
+        </w:rPr>
+      </w:pPr>
+      <w:r>
+        <w:rPr>
+          <w:caps w:val="false"/>
+          <w:smallCaps w:val="false"/>
+          <w:color w:val="000000"/>
+          <w:spacing w:val="0"/>
+        </w:rPr>
+        <w:t xml:space="preserve">    </w:t>
+      </w:r>
+      <w:r>
+        <w:rPr>
+          <w:b w:val="false"/>
+          <w:i w:val="false"/>
+          <w:caps w:val="false"/>
+          <w:smallCaps w:val="false"/>
+          <w:color w:val="000000"/>
+          <w:spacing w:val="0"/>
+        </w:rPr>
+        <w:t>close(fd[OUT]);</w:t>
+      </w:r>
+    </w:p>
+    <w:p>
+      <w:pPr>
+        <w:pStyle w:val="PreformattedText"/>
+        <w:widowControl/>
+        <w:rPr>
+          <w:b w:val="false"/>
+          <w:i w:val="false"/>
+          <w:caps w:val="false"/>
+          <w:smallCaps w:val="false"/>
+          <w:color w:val="000000"/>
+          <w:spacing w:val="0"/>
+        </w:rPr>
+      </w:pPr>
+      <w:r>
+        <w:rPr>
+          <w:b w:val="false"/>
+          <w:i w:val="false"/>
+          <w:caps w:val="false"/>
+          <w:smallCaps w:val="false"/>
+          <w:color w:val="000000"/>
+          <w:spacing w:val="0"/>
+        </w:rPr>
+        <w:t>}</w:t>
+      </w:r>
+    </w:p>
+    <w:p>
+      <w:pPr>
+        <w:pStyle w:val="PreformattedText"/>
+        <w:widowControl/>
+        <w:rPr/>
+      </w:pPr>
+      <w:r>
+        <w:rPr/>
+      </w:r>
+    </w:p>
+    <w:p>
+      <w:pPr>
+        <w:pStyle w:val="PreformattedText"/>
+        <w:widowControl/>
+        <w:rPr>
+          <w:b w:val="false"/>
+          <w:i w:val="false"/>
+          <w:caps w:val="false"/>
+          <w:smallCaps w:val="false"/>
+          <w:color w:val="000000"/>
+          <w:spacing w:val="0"/>
+        </w:rPr>
+      </w:pPr>
+      <w:r>
+        <w:rPr>
+          <w:b w:val="false"/>
+          <w:i w:val="false"/>
+          <w:caps w:val="false"/>
+          <w:smallCaps w:val="false"/>
+          <w:color w:val="000000"/>
+          <w:spacing w:val="0"/>
+        </w:rPr>
+        <w:t>int main() {</w:t>
+      </w:r>
+    </w:p>
+    <w:p>
+      <w:pPr>
+        <w:pStyle w:val="PreformattedText"/>
+        <w:widowControl/>
+        <w:rPr>
+          <w:caps w:val="false"/>
+          <w:smallCaps w:val="false"/>
+          <w:color w:val="000000"/>
+          <w:spacing w:val="0"/>
+        </w:rPr>
+      </w:pPr>
+      <w:r>
+        <w:rPr>
+          <w:caps w:val="false"/>
+          <w:smallCaps w:val="false"/>
+          <w:color w:val="000000"/>
+          <w:spacing w:val="0"/>
+        </w:rPr>
+        <w:t xml:space="preserve">    </w:t>
+      </w:r>
+      <w:r>
+        <w:rPr>
+          <w:b w:val="false"/>
+          <w:i w:val="false"/>
+          <w:caps w:val="false"/>
+          <w:smallCaps w:val="false"/>
+          <w:color w:val="000000"/>
+          <w:spacing w:val="0"/>
+        </w:rPr>
+        <w:t>int data[NUMELTS], i;</w:t>
+      </w:r>
+    </w:p>
+    <w:p>
+      <w:pPr>
+        <w:pStyle w:val="PreformattedText"/>
+        <w:widowControl/>
+        <w:rPr>
+          <w:caps w:val="false"/>
+          <w:smallCaps w:val="false"/>
+          <w:color w:val="000000"/>
+          <w:spacing w:val="0"/>
+        </w:rPr>
+      </w:pPr>
+      <w:r>
+        <w:rPr>
+          <w:caps w:val="false"/>
+          <w:smallCaps w:val="false"/>
+          <w:color w:val="000000"/>
+          <w:spacing w:val="0"/>
+        </w:rPr>
+        <w:t xml:space="preserve">    </w:t>
+      </w:r>
+      <w:r>
+        <w:rPr>
+          <w:b w:val="false"/>
+          <w:i w:val="false"/>
+          <w:caps w:val="false"/>
+          <w:smallCaps w:val="false"/>
+          <w:color w:val="000000"/>
+          <w:spacing w:val="0"/>
+        </w:rPr>
+        <w:t>srand(time(NULL));</w:t>
+      </w:r>
+    </w:p>
+    <w:p>
+      <w:pPr>
+        <w:pStyle w:val="PreformattedText"/>
+        <w:widowControl/>
+        <w:rPr>
+          <w:caps w:val="false"/>
+          <w:smallCaps w:val="false"/>
+          <w:color w:val="000000"/>
+          <w:spacing w:val="0"/>
+        </w:rPr>
+      </w:pPr>
+      <w:r>
+        <w:rPr>
+          <w:caps w:val="false"/>
+          <w:smallCaps w:val="false"/>
+          <w:color w:val="000000"/>
+          <w:spacing w:val="0"/>
+        </w:rPr>
+        <w:t xml:space="preserve">    </w:t>
+      </w:r>
+      <w:r>
+        <w:rPr>
+          <w:b w:val="false"/>
+          <w:i w:val="false"/>
+          <w:caps w:val="false"/>
+          <w:smallCaps w:val="false"/>
+          <w:color w:val="000000"/>
+          <w:spacing w:val="0"/>
+        </w:rPr>
+        <w:t>pid_t pid = -1;</w:t>
+      </w:r>
+    </w:p>
+    <w:p>
+      <w:pPr>
+        <w:pStyle w:val="PreformattedText"/>
+        <w:widowControl/>
+        <w:rPr/>
+      </w:pPr>
+      <w:r>
+        <w:rPr/>
+      </w:r>
+    </w:p>
+    <w:p>
+      <w:pPr>
+        <w:pStyle w:val="PreformattedText"/>
+        <w:widowControl/>
+        <w:rPr>
+          <w:caps w:val="false"/>
+          <w:smallCaps w:val="false"/>
+          <w:color w:val="000000"/>
+          <w:spacing w:val="0"/>
+        </w:rPr>
+      </w:pPr>
+      <w:r>
+        <w:rPr>
+          <w:caps w:val="false"/>
+          <w:smallCaps w:val="false"/>
+          <w:color w:val="000000"/>
+          <w:spacing w:val="0"/>
+        </w:rPr>
+        <w:t xml:space="preserve">    </w:t>
+      </w:r>
+      <w:r>
+        <w:rPr>
+          <w:b w:val="false"/>
+          <w:i w:val="false"/>
+          <w:caps w:val="false"/>
+          <w:smallCaps w:val="false"/>
+          <w:color w:val="000000"/>
+          <w:spacing w:val="0"/>
+        </w:rPr>
+        <w:t>// Declare other variables here.</w:t>
+      </w:r>
+    </w:p>
+    <w:p>
+      <w:pPr>
+        <w:pStyle w:val="PreformattedText"/>
+        <w:widowControl/>
+        <w:rPr>
+          <w:caps w:val="false"/>
+          <w:smallCaps w:val="false"/>
+          <w:color w:val="000000"/>
+          <w:spacing w:val="0"/>
+        </w:rPr>
+      </w:pPr>
+      <w:r>
+        <w:rPr>
+          <w:caps w:val="false"/>
+          <w:smallCaps w:val="false"/>
+          <w:color w:val="000000"/>
+          <w:spacing w:val="0"/>
+        </w:rPr>
+        <w:t xml:space="preserve">    </w:t>
+      </w:r>
+      <w:r>
+        <w:rPr>
+          <w:b w:val="false"/>
+          <w:i w:val="false"/>
+          <w:caps w:val="false"/>
+          <w:smallCaps w:val="false"/>
+          <w:color w:val="000000"/>
+          <w:spacing w:val="0"/>
+        </w:rPr>
+        <w:t>int fd[2];</w:t>
+      </w:r>
+    </w:p>
+    <w:p>
+      <w:pPr>
+        <w:pStyle w:val="PreformattedText"/>
+        <w:widowControl/>
+        <w:rPr/>
+      </w:pPr>
+      <w:r>
+        <w:rPr/>
+      </w:r>
+    </w:p>
+    <w:p>
+      <w:pPr>
+        <w:pStyle w:val="PreformattedText"/>
+        <w:widowControl/>
+        <w:rPr>
+          <w:caps w:val="false"/>
+          <w:smallCaps w:val="false"/>
+          <w:color w:val="000000"/>
+          <w:spacing w:val="0"/>
+        </w:rPr>
+      </w:pPr>
+      <w:r>
+        <w:rPr>
+          <w:caps w:val="false"/>
+          <w:smallCaps w:val="false"/>
+          <w:color w:val="000000"/>
+          <w:spacing w:val="0"/>
+        </w:rPr>
+        <w:t xml:space="preserve">    </w:t>
+      </w:r>
+      <w:r>
+        <w:rPr>
+          <w:b w:val="false"/>
+          <w:i w:val="false"/>
+          <w:caps w:val="false"/>
+          <w:smallCaps w:val="false"/>
+          <w:color w:val="000000"/>
+          <w:spacing w:val="0"/>
+        </w:rPr>
+        <w:t>if (pipe(fd) == -1) {</w:t>
+      </w:r>
+    </w:p>
+    <w:p>
+      <w:pPr>
+        <w:pStyle w:val="PreformattedText"/>
+        <w:widowControl/>
+        <w:rPr>
+          <w:caps w:val="false"/>
+          <w:smallCaps w:val="false"/>
+          <w:color w:val="000000"/>
+          <w:spacing w:val="0"/>
+        </w:rPr>
+      </w:pPr>
+      <w:r>
+        <w:rPr>
+          <w:caps w:val="false"/>
+          <w:smallCaps w:val="false"/>
+          <w:color w:val="000000"/>
+          <w:spacing w:val="0"/>
+        </w:rPr>
+        <w:t xml:space="preserve">        </w:t>
+      </w:r>
+      <w:r>
+        <w:rPr>
+          <w:b w:val="false"/>
+          <w:i w:val="false"/>
+          <w:caps w:val="false"/>
+          <w:smallCaps w:val="false"/>
+          <w:color w:val="000000"/>
+          <w:spacing w:val="0"/>
+        </w:rPr>
+        <w:t>perror("Unable to pipe properly\n");</w:t>
+      </w:r>
+    </w:p>
+    <w:p>
+      <w:pPr>
+        <w:pStyle w:val="PreformattedText"/>
+        <w:widowControl/>
+        <w:rPr>
+          <w:caps w:val="false"/>
+          <w:smallCaps w:val="false"/>
+          <w:color w:val="000000"/>
+          <w:spacing w:val="0"/>
+        </w:rPr>
+      </w:pPr>
+      <w:r>
+        <w:rPr>
+          <w:caps w:val="false"/>
+          <w:smallCaps w:val="false"/>
+          <w:color w:val="000000"/>
+          <w:spacing w:val="0"/>
+        </w:rPr>
+        <w:t xml:space="preserve">        </w:t>
+      </w:r>
+      <w:r>
+        <w:rPr>
+          <w:b w:val="false"/>
+          <w:i w:val="false"/>
+          <w:caps w:val="false"/>
+          <w:smallCaps w:val="false"/>
+          <w:color w:val="000000"/>
+          <w:spacing w:val="0"/>
+        </w:rPr>
+        <w:t>exit(EXIT_FAILURE);</w:t>
+      </w:r>
+    </w:p>
+    <w:p>
+      <w:pPr>
+        <w:pStyle w:val="PreformattedText"/>
+        <w:widowControl/>
+        <w:rPr>
+          <w:caps w:val="false"/>
+          <w:smallCaps w:val="false"/>
+          <w:color w:val="000000"/>
+          <w:spacing w:val="0"/>
+        </w:rPr>
+      </w:pPr>
+      <w:r>
+        <w:rPr>
+          <w:caps w:val="false"/>
+          <w:smallCaps w:val="false"/>
+          <w:color w:val="000000"/>
+          <w:spacing w:val="0"/>
+        </w:rPr>
+        <w:t xml:space="preserve">    </w:t>
+      </w:r>
+      <w:r>
+        <w:rPr>
+          <w:b w:val="false"/>
+          <w:i w:val="false"/>
+          <w:caps w:val="false"/>
+          <w:smallCaps w:val="false"/>
+          <w:color w:val="000000"/>
+          <w:spacing w:val="0"/>
+        </w:rPr>
+        <w:t>}</w:t>
+      </w:r>
+    </w:p>
+    <w:p>
+      <w:pPr>
+        <w:pStyle w:val="PreformattedText"/>
+        <w:widowControl/>
+        <w:rPr/>
+      </w:pPr>
+      <w:r>
+        <w:rPr/>
+      </w:r>
+    </w:p>
+    <w:p>
+      <w:pPr>
+        <w:pStyle w:val="PreformattedText"/>
+        <w:widowControl/>
+        <w:rPr>
+          <w:caps w:val="false"/>
+          <w:smallCaps w:val="false"/>
+          <w:color w:val="000000"/>
+          <w:spacing w:val="0"/>
+        </w:rPr>
+      </w:pPr>
+      <w:r>
+        <w:rPr>
+          <w:caps w:val="false"/>
+          <w:smallCaps w:val="false"/>
+          <w:color w:val="000000"/>
+          <w:spacing w:val="0"/>
+        </w:rPr>
+        <w:t xml:space="preserve">    </w:t>
+      </w:r>
+      <w:r>
+        <w:rPr>
+          <w:b w:val="false"/>
+          <w:i w:val="false"/>
+          <w:caps w:val="false"/>
+          <w:smallCaps w:val="false"/>
+          <w:color w:val="000000"/>
+          <w:spacing w:val="0"/>
+        </w:rPr>
+        <w:t>for (i = 0; i &lt; NUMELTS; i++) {</w:t>
+      </w:r>
+    </w:p>
+    <w:p>
+      <w:pPr>
+        <w:pStyle w:val="PreformattedText"/>
+        <w:widowControl/>
+        <w:rPr>
+          <w:caps w:val="false"/>
+          <w:smallCaps w:val="false"/>
+          <w:color w:val="000000"/>
+          <w:spacing w:val="0"/>
+        </w:rPr>
+      </w:pPr>
+      <w:r>
+        <w:rPr>
+          <w:caps w:val="false"/>
+          <w:smallCaps w:val="false"/>
+          <w:color w:val="000000"/>
+          <w:spacing w:val="0"/>
+        </w:rPr>
+        <w:t xml:space="preserve">        </w:t>
+      </w:r>
+      <w:r>
+        <w:rPr>
+          <w:b w:val="false"/>
+          <w:i w:val="false"/>
+          <w:caps w:val="false"/>
+          <w:smallCaps w:val="false"/>
+          <w:color w:val="000000"/>
+          <w:spacing w:val="0"/>
+        </w:rPr>
+        <w:t>data[i] = (int) (((double) rand() / (double) RAND_MAX) * 10000);</w:t>
+      </w:r>
+    </w:p>
+    <w:p>
+      <w:pPr>
+        <w:pStyle w:val="PreformattedText"/>
+        <w:widowControl/>
+        <w:rPr>
+          <w:caps w:val="false"/>
+          <w:smallCaps w:val="false"/>
+          <w:color w:val="000000"/>
+          <w:spacing w:val="0"/>
+        </w:rPr>
+      </w:pPr>
+      <w:r>
+        <w:rPr>
+          <w:caps w:val="false"/>
+          <w:smallCaps w:val="false"/>
+          <w:color w:val="000000"/>
+          <w:spacing w:val="0"/>
+        </w:rPr>
+        <w:t xml:space="preserve">    </w:t>
+      </w:r>
+      <w:r>
+        <w:rPr>
+          <w:b w:val="false"/>
+          <w:i w:val="false"/>
+          <w:caps w:val="false"/>
+          <w:smallCaps w:val="false"/>
+          <w:color w:val="000000"/>
+          <w:spacing w:val="0"/>
+        </w:rPr>
+        <w:t>}</w:t>
+      </w:r>
+    </w:p>
+    <w:p>
+      <w:pPr>
+        <w:pStyle w:val="PreformattedText"/>
+        <w:widowControl/>
+        <w:rPr/>
+      </w:pPr>
+      <w:r>
+        <w:rPr/>
+      </w:r>
+    </w:p>
+    <w:p>
+      <w:pPr>
+        <w:pStyle w:val="PreformattedText"/>
+        <w:widowControl/>
+        <w:rPr>
+          <w:caps w:val="false"/>
+          <w:smallCaps w:val="false"/>
+          <w:color w:val="000000"/>
+          <w:spacing w:val="0"/>
+        </w:rPr>
+      </w:pPr>
+      <w:r>
+        <w:rPr>
+          <w:caps w:val="false"/>
+          <w:smallCaps w:val="false"/>
+          <w:color w:val="000000"/>
+          <w:spacing w:val="0"/>
+        </w:rPr>
+        <w:t xml:space="preserve">    </w:t>
+      </w:r>
+      <w:r>
+        <w:rPr>
+          <w:b w:val="false"/>
+          <w:i w:val="false"/>
+          <w:caps w:val="false"/>
+          <w:smallCaps w:val="false"/>
+          <w:color w:val="000000"/>
+          <w:spacing w:val="0"/>
+        </w:rPr>
+        <w:t>pid = fork();</w:t>
+      </w:r>
+    </w:p>
+    <w:p>
+      <w:pPr>
+        <w:pStyle w:val="PreformattedText"/>
+        <w:widowControl/>
+        <w:rPr>
+          <w:caps w:val="false"/>
+          <w:smallCaps w:val="false"/>
+          <w:color w:val="000000"/>
+          <w:spacing w:val="0"/>
+        </w:rPr>
+      </w:pPr>
+      <w:r>
+        <w:rPr>
+          <w:caps w:val="false"/>
+          <w:smallCaps w:val="false"/>
+          <w:color w:val="000000"/>
+          <w:spacing w:val="0"/>
+        </w:rPr>
+        <w:t xml:space="preserve">    </w:t>
+      </w:r>
+      <w:r>
+        <w:rPr>
+          <w:b w:val="false"/>
+          <w:i w:val="false"/>
+          <w:caps w:val="false"/>
+          <w:smallCaps w:val="false"/>
+          <w:color w:val="000000"/>
+          <w:spacing w:val="0"/>
+        </w:rPr>
+        <w:t>if (pid &gt; 0) {</w:t>
+      </w:r>
+    </w:p>
+    <w:p>
+      <w:pPr>
+        <w:pStyle w:val="PreformattedText"/>
+        <w:widowControl/>
+        <w:rPr>
+          <w:caps w:val="false"/>
+          <w:smallCaps w:val="false"/>
+          <w:color w:val="000000"/>
+          <w:spacing w:val="0"/>
+        </w:rPr>
+      </w:pPr>
+      <w:r>
+        <w:rPr>
+          <w:caps w:val="false"/>
+          <w:smallCaps w:val="false"/>
+          <w:color w:val="000000"/>
+          <w:spacing w:val="0"/>
+        </w:rPr>
+        <w:t xml:space="preserve">        </w:t>
+      </w:r>
+      <w:r>
+        <w:rPr>
+          <w:b w:val="false"/>
+          <w:i w:val="false"/>
+          <w:caps w:val="false"/>
+          <w:smallCaps w:val="false"/>
+          <w:color w:val="000000"/>
+          <w:spacing w:val="0"/>
+        </w:rPr>
+        <w:t>parentPrintOutTotalPrimeCount(fd, data);</w:t>
+      </w:r>
+    </w:p>
+    <w:p>
+      <w:pPr>
+        <w:pStyle w:val="PreformattedText"/>
+        <w:widowControl/>
+        <w:rPr>
+          <w:caps w:val="false"/>
+          <w:smallCaps w:val="false"/>
+          <w:color w:val="000000"/>
+          <w:spacing w:val="0"/>
+        </w:rPr>
+      </w:pPr>
+      <w:r>
+        <w:rPr>
+          <w:caps w:val="false"/>
+          <w:smallCaps w:val="false"/>
+          <w:color w:val="000000"/>
+          <w:spacing w:val="0"/>
+        </w:rPr>
+        <w:t xml:space="preserve">    </w:t>
+      </w:r>
+      <w:r>
+        <w:rPr>
+          <w:b w:val="false"/>
+          <w:i w:val="false"/>
+          <w:caps w:val="false"/>
+          <w:smallCaps w:val="false"/>
+          <w:color w:val="000000"/>
+          <w:spacing w:val="0"/>
+        </w:rPr>
+        <w:t>} else if (pid == 0) {</w:t>
+      </w:r>
+    </w:p>
+    <w:p>
+      <w:pPr>
+        <w:pStyle w:val="PreformattedText"/>
+        <w:widowControl/>
+        <w:rPr>
+          <w:caps w:val="false"/>
+          <w:smallCaps w:val="false"/>
+          <w:color w:val="000000"/>
+          <w:spacing w:val="0"/>
+        </w:rPr>
+      </w:pPr>
+      <w:r>
+        <w:rPr>
+          <w:caps w:val="false"/>
+          <w:smallCaps w:val="false"/>
+          <w:color w:val="000000"/>
+          <w:spacing w:val="0"/>
+        </w:rPr>
+        <w:t xml:space="preserve">        </w:t>
+      </w:r>
+      <w:r>
+        <w:rPr>
+          <w:b w:val="false"/>
+          <w:i w:val="false"/>
+          <w:caps w:val="false"/>
+          <w:smallCaps w:val="false"/>
+          <w:color w:val="000000"/>
+          <w:spacing w:val="0"/>
+        </w:rPr>
+        <w:t>childSendParentPrimeCount(fd, data);</w:t>
+      </w:r>
+    </w:p>
+    <w:p>
+      <w:pPr>
+        <w:pStyle w:val="PreformattedText"/>
+        <w:widowControl/>
+        <w:rPr>
+          <w:caps w:val="false"/>
+          <w:smallCaps w:val="false"/>
+          <w:color w:val="000000"/>
+          <w:spacing w:val="0"/>
+        </w:rPr>
+      </w:pPr>
+      <w:r>
+        <w:rPr>
+          <w:caps w:val="false"/>
+          <w:smallCaps w:val="false"/>
+          <w:color w:val="000000"/>
+          <w:spacing w:val="0"/>
+        </w:rPr>
+        <w:t xml:space="preserve">    </w:t>
+      </w:r>
+      <w:r>
+        <w:rPr>
+          <w:b w:val="false"/>
+          <w:i w:val="false"/>
+          <w:caps w:val="false"/>
+          <w:smallCaps w:val="false"/>
+          <w:color w:val="000000"/>
+          <w:spacing w:val="0"/>
+        </w:rPr>
+        <w:t>} else {</w:t>
+      </w:r>
+    </w:p>
+    <w:p>
+      <w:pPr>
+        <w:pStyle w:val="PreformattedText"/>
+        <w:widowControl/>
+        <w:rPr>
+          <w:caps w:val="false"/>
+          <w:smallCaps w:val="false"/>
+          <w:color w:val="000000"/>
+          <w:spacing w:val="0"/>
+        </w:rPr>
+      </w:pPr>
+      <w:r>
+        <w:rPr>
+          <w:caps w:val="false"/>
+          <w:smallCaps w:val="false"/>
+          <w:color w:val="000000"/>
+          <w:spacing w:val="0"/>
+        </w:rPr>
+        <w:t xml:space="preserve">        </w:t>
+      </w:r>
+      <w:r>
+        <w:rPr>
+          <w:b w:val="false"/>
+          <w:i w:val="false"/>
+          <w:caps w:val="false"/>
+          <w:smallCaps w:val="false"/>
+          <w:color w:val="000000"/>
+          <w:spacing w:val="0"/>
+        </w:rPr>
+        <w:t>perror("Unable to fork");</w:t>
+      </w:r>
+    </w:p>
+    <w:p>
+      <w:pPr>
+        <w:pStyle w:val="PreformattedText"/>
+        <w:widowControl/>
+        <w:rPr>
+          <w:caps w:val="false"/>
+          <w:smallCaps w:val="false"/>
+          <w:color w:val="000000"/>
+          <w:spacing w:val="0"/>
+        </w:rPr>
+      </w:pPr>
+      <w:r>
+        <w:rPr>
+          <w:caps w:val="false"/>
+          <w:smallCaps w:val="false"/>
+          <w:color w:val="000000"/>
+          <w:spacing w:val="0"/>
+        </w:rPr>
+        <w:t xml:space="preserve">        </w:t>
+      </w:r>
+      <w:r>
+        <w:rPr>
+          <w:b w:val="false"/>
+          <w:i w:val="false"/>
+          <w:caps w:val="false"/>
+          <w:smallCaps w:val="false"/>
+          <w:color w:val="000000"/>
+          <w:spacing w:val="0"/>
+        </w:rPr>
+        <w:t>exit(EXIT_FAILURE);</w:t>
+      </w:r>
+    </w:p>
+    <w:p>
+      <w:pPr>
+        <w:pStyle w:val="PreformattedText"/>
+        <w:widowControl/>
+        <w:rPr>
+          <w:caps w:val="false"/>
+          <w:smallCaps w:val="false"/>
+          <w:color w:val="000000"/>
+          <w:spacing w:val="0"/>
+        </w:rPr>
+      </w:pPr>
+      <w:r>
+        <w:rPr>
+          <w:caps w:val="false"/>
+          <w:smallCaps w:val="false"/>
+          <w:color w:val="000000"/>
+          <w:spacing w:val="0"/>
+        </w:rPr>
+        <w:t xml:space="preserve">    </w:t>
+      </w:r>
+      <w:r>
+        <w:rPr>
+          <w:b w:val="false"/>
+          <w:i w:val="false"/>
+          <w:caps w:val="false"/>
+          <w:smallCaps w:val="false"/>
+          <w:color w:val="000000"/>
+          <w:spacing w:val="0"/>
+        </w:rPr>
+        <w:t>}</w:t>
+      </w:r>
+    </w:p>
+    <w:p>
+      <w:pPr>
+        <w:pStyle w:val="PreformattedText"/>
+        <w:widowControl/>
+        <w:rPr>
+          <w:caps w:val="false"/>
+          <w:smallCaps w:val="false"/>
+          <w:color w:val="000000"/>
+          <w:spacing w:val="0"/>
+        </w:rPr>
+      </w:pPr>
+      <w:r>
+        <w:rPr>
+          <w:caps w:val="false"/>
+          <w:smallCaps w:val="false"/>
+          <w:color w:val="000000"/>
+          <w:spacing w:val="0"/>
+        </w:rPr>
+        <w:t xml:space="preserve">    </w:t>
+      </w:r>
+      <w:r>
+        <w:rPr>
+          <w:b w:val="false"/>
+          <w:i w:val="false"/>
+          <w:caps w:val="false"/>
+          <w:smallCaps w:val="false"/>
+          <w:color w:val="000000"/>
+          <w:spacing w:val="0"/>
+        </w:rPr>
+        <w:t>exit(EXIT_SUCCESS);</w:t>
+      </w:r>
+    </w:p>
+    <w:p>
+      <w:pPr>
+        <w:pStyle w:val="PreformattedText"/>
+        <w:widowControl/>
+        <w:rPr>
+          <w:b w:val="false"/>
+          <w:i w:val="false"/>
+          <w:caps w:val="false"/>
+          <w:smallCaps w:val="false"/>
+          <w:color w:val="000000"/>
+          <w:spacing w:val="0"/>
+        </w:rPr>
+      </w:pPr>
+      <w:r>
+        <w:rPr>
+          <w:b w:val="false"/>
+          <w:i w:val="false"/>
+          <w:caps w:val="false"/>
+          <w:smallCaps w:val="false"/>
+          <w:color w:val="000000"/>
+          <w:spacing w:val="0"/>
+        </w:rPr>
+        <w:t>}</w:t>
+      </w:r>
+    </w:p>
+    <w:p>
+      <w:pPr>
+        <w:pStyle w:val="Normal"/>
+        <w:spacing w:before="0" w:after="0"/>
+        <w:jc w:val="both"/>
+        <w:rPr/>
+      </w:pPr>
+      <w:r>
+        <w:rPr/>
+      </w:r>
+    </w:p>
+    <w:p>
+      <w:pPr>
+        <w:pStyle w:val="Normal"/>
+        <w:spacing w:before="0" w:after="0"/>
+        <w:jc w:val="both"/>
+        <w:rPr/>
+      </w:pPr>
+      <w:r>
+        <w:rPr/>
+      </w:r>
+    </w:p>
+    <w:p>
+      <w:pPr>
+        <w:pStyle w:val="Normal"/>
+        <w:spacing w:before="0" w:after="0"/>
+        <w:jc w:val="both"/>
+        <w:rPr/>
+      </w:pPr>
+      <w:r>
+        <w:rPr/>
+      </w:r>
+    </w:p>
+    <w:p>
+      <w:pPr>
+        <w:pStyle w:val="Normal"/>
+        <w:spacing w:before="0" w:after="0"/>
+        <w:jc w:val="both"/>
+        <w:rPr>
           <w:u w:val="single"/>
         </w:rPr>
       </w:pPr>
@@ -452,7 +3220,19 @@
       </w:pPr>
       <w:r>
         <w:rPr/>
-        <w:t>The threads print in out of order. The reason is the threads finishes at different time.</w:t>
+        <w:t xml:space="preserve">The threads print out of order. The reason is </w:t>
+      </w:r>
+      <w:r>
+        <w:rPr/>
+        <w:t xml:space="preserve">that </w:t>
+      </w:r>
+      <w:r>
+        <w:rPr/>
+        <w:t xml:space="preserve">the threads </w:t>
+      </w:r>
+      <w:r>
+        <w:rPr/>
+        <w:t>finishes running at different times. The threads are not force to wait for each other.</w:t>
       </w:r>
     </w:p>
     <w:p>
@@ -502,7 +3282,23 @@
       </w:pPr>
       <w:r>
         <w:rPr/>
-        <w:t>The threads do share memory. Referring to ctr, I conclude this because the ctr was added to about the value of 8 – 9. If they do not share memory the ctr should ideally be 1 based on the code.</w:t>
+        <w:t xml:space="preserve">The threads do share memory. Referring to ctr, I conclude this because the ctr was added to about the value of 8 </w:t>
+      </w:r>
+      <w:r>
+        <w:rPr/>
+        <w:t>or</w:t>
+      </w:r>
+      <w:r>
+        <w:rPr/>
+        <w:t xml:space="preserve"> 9. If they do not share memory the ctr should be </w:t>
+      </w:r>
+      <w:r>
+        <w:rPr/>
+        <w:t>the value</w:t>
+      </w:r>
+      <w:r>
+        <w:rPr/>
+        <w:t xml:space="preserve"> 1.</w:t>
       </w:r>
     </w:p>
     <w:p>
@@ -552,11 +3348,15 @@
       </w:pPr>
       <w:r>
         <w:rPr/>
-        <w:t xml:space="preserve">The values of ctr as printed by the threads are incorrect. The reason is the threads </w:t>
-      </w:r>
-      <w:r>
-        <w:rPr/>
-        <w:t>are not running sequentially, some threads run before the others which causes the ctr to be incorrectly printed by child threads.</w:t>
+        <w:t xml:space="preserve">The values of ctr as printed by the threads are incorrect. The reason is </w:t>
+      </w:r>
+      <w:r>
+        <w:rPr/>
+        <w:t>that</w:t>
+      </w:r>
+      <w:r>
+        <w:rPr/>
+        <w:t xml:space="preserve"> the threads are not running sequentially, some threads run before the others which causes the ctr to be incorrectly printed by child threads.</w:t>
       </w:r>
     </w:p>
     <w:p>
@@ -603,26 +3403,50 @@
       </w:pPr>
       <w:r>
         <w:rPr/>
-        <w:t xml:space="preserve">The variable "i" must be cast into void * because </w:t>
-      </w:r>
-      <w:r>
-        <w:rPr/>
-        <w:t>the argument for pthread_create requires void * pointer.</w:t>
-      </w:r>
-    </w:p>
-    <w:p>
-      <w:pPr>
-        <w:pStyle w:val="Normal"/>
-        <w:spacing w:before="0" w:after="0"/>
-        <w:rPr/>
-      </w:pPr>
-      <w:r>
-        <w:rPr/>
-        <w:t xml:space="preserve">In child it does not have to be cast back into int because </w:t>
-      </w:r>
-      <w:r>
-        <w:rPr/>
-        <w:t>void * pointer points to raw data and printf is told by us that the way to display that raw data is in the integer format.</w:t>
+        <w:t>The variable "i" must be cast into void * because the argument for pthread_create requires void * pointer.</w:t>
+      </w:r>
+    </w:p>
+    <w:p>
+      <w:pPr>
+        <w:pStyle w:val="Normal"/>
+        <w:spacing w:before="0" w:after="0"/>
+        <w:rPr/>
+      </w:pPr>
+      <w:r>
+        <w:rPr/>
+        <w:t xml:space="preserve">In child it does not have to be cast back into int because void * pointer points to raw data. </w:t>
+      </w:r>
+      <w:r>
+        <w:rPr/>
+        <w:t xml:space="preserve">The </w:t>
+      </w:r>
+      <w:r>
+        <w:rPr/>
+        <w:t xml:space="preserve">printf </w:t>
+      </w:r>
+      <w:r>
+        <w:rPr/>
+        <w:t xml:space="preserve">function uses that </w:t>
+      </w:r>
+      <w:r>
+        <w:rPr/>
+        <w:t xml:space="preserve">raw data </w:t>
+      </w:r>
+      <w:r>
+        <w:rPr/>
+        <w:t xml:space="preserve">and displays it </w:t>
+      </w:r>
+      <w:r>
+        <w:rPr/>
+        <w:t xml:space="preserve">in the integer format </w:t>
+      </w:r>
+      <w:r>
+        <w:rPr/>
+        <w:t>based on the format specified</w:t>
+      </w:r>
+      <w:r>
+        <w:rPr/>
+        <w:t>.</w:t>
       </w:r>
     </w:p>
     <w:p>
@@ -668,18 +3492,409 @@
       </w:pPr>
       <w:r>
         <w:rPr/>
-        <w:t>The changes I made are...</w:t>
-      </w:r>
-    </w:p>
-    <w:p>
-      <w:pPr>
-        <w:pStyle w:val="Normal"/>
-        <w:spacing w:before="0" w:after="0"/>
-        <w:rPr/>
-      </w:pPr>
-      <w:r>
-        <w:rPr/>
-        <w:t>My code is attached here:</w:t>
+        <w:t xml:space="preserve">The changes I made are </w:t>
+      </w:r>
+      <w:r>
+        <w:rPr/>
+        <w:t>adding pthread_join(thread[i],NULL) so that thread 0 executes first and then thread 1 and so on.</w:t>
+      </w:r>
+    </w:p>
+    <w:p>
+      <w:pPr>
+        <w:pStyle w:val="Normal"/>
+        <w:spacing w:before="0" w:after="0"/>
+        <w:rPr/>
+      </w:pPr>
+      <w:r>
+        <w:rPr/>
+        <w:t>My code is attached he</w:t>
+      </w:r>
+      <w:r>
+        <w:rPr/>
+        <w:t>#include &lt;stdio.h&gt;</w:t>
+      </w:r>
+    </w:p>
+    <w:p>
+      <w:pPr>
+        <w:pStyle w:val="Normal"/>
+        <w:spacing w:before="0" w:after="0"/>
+        <w:rPr/>
+      </w:pPr>
+      <w:r>
+        <w:rPr/>
+        <w:t>#include &lt;pthread.h&gt;</w:t>
+      </w:r>
+    </w:p>
+    <w:p>
+      <w:pPr>
+        <w:pStyle w:val="Normal"/>
+        <w:spacing w:before="0" w:after="0"/>
+        <w:rPr/>
+      </w:pPr>
+      <w:r>
+        <w:rPr/>
+      </w:r>
+    </w:p>
+    <w:p>
+      <w:pPr>
+        <w:pStyle w:val="Normal"/>
+        <w:spacing w:before="0" w:after="0"/>
+        <w:rPr/>
+      </w:pPr>
+      <w:r>
+        <w:rPr/>
+        <w:t>// Global variable.</w:t>
+      </w:r>
+    </w:p>
+    <w:p>
+      <w:pPr>
+        <w:pStyle w:val="Normal"/>
+        <w:spacing w:before="0" w:after="0"/>
+        <w:rPr/>
+      </w:pPr>
+      <w:r>
+        <w:rPr/>
+        <w:t>int ctr=0;</w:t>
+      </w:r>
+    </w:p>
+    <w:p>
+      <w:pPr>
+        <w:pStyle w:val="Normal"/>
+        <w:spacing w:before="0" w:after="0"/>
+        <w:rPr/>
+      </w:pPr>
+      <w:r>
+        <w:rPr/>
+        <w:t>pthread_t thread[10];</w:t>
+      </w:r>
+    </w:p>
+    <w:p>
+      <w:pPr>
+        <w:pStyle w:val="Normal"/>
+        <w:spacing w:before="0" w:after="0"/>
+        <w:rPr/>
+      </w:pPr>
+      <w:r>
+        <w:rPr/>
+      </w:r>
+    </w:p>
+    <w:p>
+      <w:pPr>
+        <w:pStyle w:val="Normal"/>
+        <w:spacing w:before="0" w:after="0"/>
+        <w:rPr/>
+      </w:pPr>
+      <w:r>
+        <w:rPr/>
+        <w:t>void *child(void *t) {</w:t>
+      </w:r>
+    </w:p>
+    <w:p>
+      <w:pPr>
+        <w:pStyle w:val="Normal"/>
+        <w:spacing w:before="0" w:after="0"/>
+        <w:rPr/>
+      </w:pPr>
+      <w:r>
+        <w:rPr/>
+        <w:t xml:space="preserve">    </w:t>
+      </w:r>
+      <w:r>
+        <w:rPr/>
+        <w:t>// Print out the parameter passed in, and the current value of ctr.</w:t>
+      </w:r>
+    </w:p>
+    <w:p>
+      <w:pPr>
+        <w:pStyle w:val="Normal"/>
+        <w:spacing w:before="0" w:after="0"/>
+        <w:rPr/>
+      </w:pPr>
+      <w:r>
+        <w:rPr/>
+        <w:t xml:space="preserve">    </w:t>
+      </w:r>
+      <w:r>
+        <w:rPr/>
+        <w:t>printf("I am child %d. Ctr=%d\n", t, ctr);</w:t>
+      </w:r>
+    </w:p>
+    <w:p>
+      <w:pPr>
+        <w:pStyle w:val="Normal"/>
+        <w:spacing w:before="0" w:after="0"/>
+        <w:rPr/>
+      </w:pPr>
+      <w:r>
+        <w:rPr/>
+        <w:t xml:space="preserve">    </w:t>
+      </w:r>
+      <w:r>
+        <w:rPr/>
+        <w:t>// Then increment ctr</w:t>
+      </w:r>
+    </w:p>
+    <w:p>
+      <w:pPr>
+        <w:pStyle w:val="Normal"/>
+        <w:spacing w:before="0" w:after="0"/>
+        <w:rPr/>
+      </w:pPr>
+      <w:r>
+        <w:rPr/>
+        <w:t xml:space="preserve">    </w:t>
+      </w:r>
+      <w:r>
+        <w:rPr/>
+        <w:t>ctr++;</w:t>
+      </w:r>
+    </w:p>
+    <w:p>
+      <w:pPr>
+        <w:pStyle w:val="Normal"/>
+        <w:spacing w:before="0" w:after="0"/>
+        <w:rPr/>
+      </w:pPr>
+      <w:r>
+        <w:rPr/>
+        <w:t xml:space="preserve">    </w:t>
+      </w:r>
+      <w:r>
+        <w:rPr/>
+        <w:t>pthread_exit(NULL);</w:t>
+      </w:r>
+    </w:p>
+    <w:p>
+      <w:pPr>
+        <w:pStyle w:val="Normal"/>
+        <w:spacing w:before="0" w:after="0"/>
+        <w:rPr/>
+      </w:pPr>
+      <w:r>
+        <w:rPr/>
+        <w:t>}</w:t>
+      </w:r>
+    </w:p>
+    <w:p>
+      <w:pPr>
+        <w:pStyle w:val="Normal"/>
+        <w:spacing w:before="0" w:after="0"/>
+        <w:rPr/>
+      </w:pPr>
+      <w:r>
+        <w:rPr/>
+      </w:r>
+    </w:p>
+    <w:p>
+      <w:pPr>
+        <w:pStyle w:val="Normal"/>
+        <w:spacing w:before="0" w:after="0"/>
+        <w:rPr/>
+      </w:pPr>
+      <w:r>
+        <w:rPr/>
+        <w:t>int main() {</w:t>
+      </w:r>
+    </w:p>
+    <w:p>
+      <w:pPr>
+        <w:pStyle w:val="Normal"/>
+        <w:spacing w:before="0" w:after="0"/>
+        <w:rPr/>
+      </w:pPr>
+      <w:r>
+        <w:rPr/>
+        <w:t xml:space="preserve">    </w:t>
+      </w:r>
+      <w:r>
+        <w:rPr/>
+        <w:t>int i;</w:t>
+      </w:r>
+    </w:p>
+    <w:p>
+      <w:pPr>
+        <w:pStyle w:val="Normal"/>
+        <w:spacing w:before="0" w:after="0"/>
+        <w:rPr/>
+      </w:pPr>
+      <w:r>
+        <w:rPr/>
+        <w:t xml:space="preserve">    </w:t>
+      </w:r>
+      <w:r>
+        <w:rPr/>
+        <w:t>// Initialize ctr</w:t>
+      </w:r>
+    </w:p>
+    <w:p>
+      <w:pPr>
+        <w:pStyle w:val="Normal"/>
+        <w:spacing w:before="0" w:after="0"/>
+        <w:rPr/>
+      </w:pPr>
+      <w:r>
+        <w:rPr/>
+        <w:t xml:space="preserve">    </w:t>
+      </w:r>
+      <w:r>
+        <w:rPr/>
+        <w:t>ctr=0;</w:t>
+      </w:r>
+    </w:p>
+    <w:p>
+      <w:pPr>
+        <w:pStyle w:val="Normal"/>
+        <w:spacing w:before="0" w:after="0"/>
+        <w:rPr/>
+      </w:pPr>
+      <w:r>
+        <w:rPr/>
+        <w:t xml:space="preserve">    </w:t>
+      </w:r>
+      <w:r>
+        <w:rPr/>
+        <w:t>// Create the threads</w:t>
+      </w:r>
+    </w:p>
+    <w:p>
+      <w:pPr>
+        <w:pStyle w:val="Normal"/>
+        <w:spacing w:before="0" w:after="0"/>
+        <w:rPr/>
+      </w:pPr>
+      <w:r>
+        <w:rPr/>
+        <w:t xml:space="preserve">    </w:t>
+      </w:r>
+      <w:r>
+        <w:rPr/>
+        <w:t>for(i=0; i&lt;10; i++){</w:t>
+      </w:r>
+    </w:p>
+    <w:p>
+      <w:pPr>
+        <w:pStyle w:val="Normal"/>
+        <w:spacing w:before="0" w:after="0"/>
+        <w:rPr/>
+      </w:pPr>
+      <w:r>
+        <w:rPr/>
+        <w:t xml:space="preserve">        </w:t>
+      </w:r>
+      <w:r>
+        <w:rPr/>
+        <w:t>pthread_create(&amp;thread[i], NULL, child, (void *) i);</w:t>
+      </w:r>
+    </w:p>
+    <w:p>
+      <w:pPr>
+        <w:pStyle w:val="Normal"/>
+        <w:spacing w:before="0" w:after="0"/>
+        <w:rPr/>
+      </w:pPr>
+      <w:r>
+        <w:rPr/>
+        <w:t xml:space="preserve">        </w:t>
+      </w:r>
+      <w:r>
+        <w:rPr/>
+        <w:t>pthread_join(thread[i], NULL);</w:t>
+      </w:r>
+    </w:p>
+    <w:p>
+      <w:pPr>
+        <w:pStyle w:val="Normal"/>
+        <w:spacing w:before="0" w:after="0"/>
+        <w:rPr/>
+      </w:pPr>
+      <w:r>
+        <w:rPr/>
+        <w:t xml:space="preserve">    </w:t>
+      </w:r>
+      <w:r>
+        <w:rPr/>
+        <w:t>}</w:t>
+      </w:r>
+    </w:p>
+    <w:p>
+      <w:pPr>
+        <w:pStyle w:val="Normal"/>
+        <w:spacing w:before="0" w:after="0"/>
+        <w:rPr/>
+      </w:pPr>
+      <w:r>
+        <w:rPr/>
+        <w:t xml:space="preserve">    </w:t>
+      </w:r>
+      <w:r>
+        <w:rPr/>
+        <w:t>// And print out ctr</w:t>
+      </w:r>
+    </w:p>
+    <w:p>
+      <w:pPr>
+        <w:pStyle w:val="Normal"/>
+        <w:spacing w:before="0" w:after="0"/>
+        <w:rPr/>
+      </w:pPr>
+      <w:r>
+        <w:rPr/>
+      </w:r>
+    </w:p>
+    <w:p>
+      <w:pPr>
+        <w:pStyle w:val="Normal"/>
+        <w:spacing w:before="0" w:after="0"/>
+        <w:rPr/>
+      </w:pPr>
+      <w:r>
+        <w:rPr/>
+        <w:t xml:space="preserve">    </w:t>
+      </w:r>
+      <w:r>
+        <w:rPr/>
+        <w:t>pthread_join(thread[9], NULL);</w:t>
+      </w:r>
+    </w:p>
+    <w:p>
+      <w:pPr>
+        <w:pStyle w:val="Normal"/>
+        <w:spacing w:before="0" w:after="0"/>
+        <w:rPr/>
+      </w:pPr>
+      <w:r>
+        <w:rPr/>
+        <w:t xml:space="preserve">    </w:t>
+      </w:r>
+      <w:r>
+        <w:rPr/>
+        <w:t>printf("Value of ctr=%d\n", ctr);</w:t>
+      </w:r>
+    </w:p>
+    <w:p>
+      <w:pPr>
+        <w:pStyle w:val="Normal"/>
+        <w:spacing w:before="0" w:after="0"/>
+        <w:rPr/>
+      </w:pPr>
+      <w:r>
+        <w:rPr/>
+        <w:t xml:space="preserve">    </w:t>
+      </w:r>
+      <w:r>
+        <w:rPr/>
+        <w:t>return 0;</w:t>
+      </w:r>
+    </w:p>
+    <w:p>
+      <w:pPr>
+        <w:pStyle w:val="Normal"/>
+        <w:spacing w:before="0" w:after="0"/>
+        <w:rPr/>
+      </w:pPr>
+      <w:r>
+        <w:rPr/>
+        <w:t>}</w:t>
       </w:r>
     </w:p>
     <w:p>
@@ -715,11 +3930,7 @@
       </w:pPr>
       <w:r>
         <w:rPr/>
-        <w:t xml:space="preserve">The value of glob printed by main is </w:t>
-      </w:r>
-      <w:r>
-        <w:rPr/>
-        <w:t>20</w:t>
+        <w:t>The value of glob printed by main is 20</w:t>
       </w:r>
     </w:p>
     <w:p>
@@ -759,7 +3970,19 @@
       </w:r>
       <w:r>
         <w:rPr/>
-        <w:t>pthread_create.</w:t>
+        <w:t xml:space="preserve">to add </w:t>
+      </w:r>
+      <w:r>
+        <w:rPr/>
+        <w:t>pthread_create</w:t>
+      </w:r>
+      <w:r>
+        <w:rPr/>
+        <w:t>(&amp;thread[i], NULL, child, (void *) i) in the for loop to create 10 threads</w:t>
+      </w:r>
+      <w:r>
+        <w:rPr/>
+        <w:t>.</w:t>
       </w:r>
     </w:p>
     <w:p>
@@ -795,11 +4018,11 @@
       </w:pPr>
       <w:r>
         <w:rPr/>
-        <w:t xml:space="preserve">The value printed is incorrect. This is because </w:t>
-      </w:r>
-      <w:r>
-        <w:rPr/>
-        <w:t>the threads are entering into each others’ critical section thus causing a race condition. This causes the value to not be correct.</w:t>
+        <w:t xml:space="preserve">The value printed is incorrect. This is because the threads are entering into each others’ critical section thus causing a race condition. </w:t>
+      </w:r>
+      <w:r>
+        <w:rPr/>
+        <w:t>The sleep function also affects the thread from executing the rest of the code as the wake up signal maybe lost.</w:t>
       </w:r>
     </w:p>
     <w:p>
@@ -835,11 +4058,11 @@
       </w:pPr>
       <w:r>
         <w:rPr/>
-        <w:t xml:space="preserve">The threads now update glob incorrectly. This is because </w:t>
-      </w:r>
-      <w:r>
-        <w:rPr/>
-        <w:t>the wake up signal from sleep is lost. This causes the threads to sleep and thus not complete the latter half of the code.</w:t>
+        <w:t xml:space="preserve">The threads now update glob incorrectly. </w:t>
+      </w:r>
+      <w:r>
+        <w:rPr/>
+        <w:t>When the first thread runs, it locks the mutex and increments the glob value. It then goes to sleep. If the wake up signal is lost than the sleep function causes that thread from not executing the rest of its code thus not releasing the mutex, the other thread cannot increment glob as a result.</w:t>
       </w:r>
     </w:p>
     <w:p>
@@ -979,7 +4202,7 @@
       <w:fldChar w:fldCharType="separate"/>
     </w:r>
     <w:r>
-      <w:t>2</w:t>
+      <w:t>7</w:t>
     </w:r>
     <w:r>
       <w:fldChar w:fldCharType="end"/>
@@ -1003,6 +4226,7 @@
     <w:rPrDefault>
       <w:rPr>
         <w:rFonts w:ascii="Calibri" w:hAnsi="Calibri" w:eastAsia="ＭＳ 明朝" w:cs="DejaVu Sans"/>
+        <w:sz w:val="20"/>
         <w:szCs w:val="22"/>
         <w:lang w:val="en-SG" w:eastAsia="en-SG" w:bidi="ar-SA"/>
       </w:rPr>
@@ -1016,7 +4240,7 @@
     <w:qFormat/>
     <w:pPr>
       <w:widowControl/>
-      <w:overflowPunct w:val="false"/>
+      <w:overflowPunct w:val="true"/>
       <w:bidi w:val="0"/>
       <w:spacing w:lineRule="auto" w:line="276" w:before="0" w:after="200"/>
       <w:jc w:val="left"/>
@@ -1141,6 +4365,13 @@
     <w:pPr/>
     <w:rPr/>
   </w:style>
+  <w:style w:type="paragraph" w:styleId="PreformattedText">
+    <w:name w:val="Preformatted Text"/>
+    <w:basedOn w:val="Normal"/>
+    <w:qFormat/>
+    <w:pPr/>
+    <w:rPr/>
+  </w:style>
   <w:style w:type="numbering" w:styleId="NoList">
     <w:name w:val="No List"/>
     <w:qFormat/>

</xml_diff>

<commit_message>
Implement assg2p4 based on my assumption
</commit_message>
<xml_diff>
--- a/CS2106Assg2AnsBk.docx
+++ b/CS2106Assg2AnsBk.docx
@@ -4098,7 +4098,35 @@
       </w:pPr>
       <w:r>
         <w:rPr/>
-        <w:t>The changes we made were...</w:t>
+        <w:t xml:space="preserve">The changes we made were </w:t>
+      </w:r>
+      <w:r>
+        <w:rPr/>
+        <w:t xml:space="preserve">to add pthread_barrier_t barrier. </w:t>
+      </w:r>
+    </w:p>
+    <w:p>
+      <w:pPr>
+        <w:pStyle w:val="Normal"/>
+        <w:spacing w:before="0" w:after="0"/>
+        <w:rPr/>
+      </w:pPr>
+      <w:r>
+        <w:rPr/>
+        <w:t>Initialising it with pthread_barrier_init(&amp;barrier, NULL, 11), for 10 thread and 1 more main thread to synchronise statement “printf("Final value of</w:t>
+        <w:tab/>
+        <w:t xml:space="preserve">glob=%d\n", glob);" to be printed last. </w:t>
+      </w:r>
+    </w:p>
+    <w:p>
+      <w:pPr>
+        <w:pStyle w:val="Normal"/>
+        <w:spacing w:before="0" w:after="0"/>
+        <w:rPr/>
+      </w:pPr>
+      <w:r>
+        <w:rPr/>
+        <w:t>pthread_barrier_wait(&amp;barrier) is also used in the child func and also in the main func.</w:t>
       </w:r>
     </w:p>
     <w:p>
@@ -4116,57 +4144,490 @@
       <w:pPr>
         <w:pStyle w:val="Normal"/>
         <w:spacing w:before="0" w:after="0"/>
-        <w:jc w:val="both"/>
-        <w:rPr/>
-      </w:pPr>
-      <w:r>
-        <w:rPr/>
-      </w:r>
-    </w:p>
-    <w:p>
-      <w:pPr>
-        <w:pStyle w:val="Normal"/>
-        <w:spacing w:before="0" w:after="0"/>
-        <w:jc w:val="both"/>
-        <w:rPr/>
-      </w:pPr>
-      <w:r>
-        <w:rPr/>
-      </w:r>
-    </w:p>
-    <w:p>
-      <w:pPr>
-        <w:pStyle w:val="Normal"/>
-        <w:spacing w:before="0" w:after="0"/>
-        <w:jc w:val="both"/>
-        <w:rPr/>
-      </w:pPr>
-      <w:r>
-        <w:rPr/>
-      </w:r>
-    </w:p>
-    <w:p>
-      <w:pPr>
-        <w:pStyle w:val="Normal"/>
-        <w:spacing w:before="0" w:after="0"/>
-        <w:jc w:val="both"/>
-        <w:rPr/>
-      </w:pPr>
-      <w:r>
-        <w:rPr/>
-      </w:r>
-    </w:p>
-    <w:p>
-      <w:pPr>
-        <w:pStyle w:val="Normal"/>
-        <w:widowControl/>
-        <w:bidi w:val="0"/>
-        <w:spacing w:lineRule="auto" w:line="276" w:before="0" w:after="200"/>
-        <w:jc w:val="left"/>
-        <w:rPr/>
-      </w:pPr>
-      <w:r>
-        <w:rPr/>
+        <w:rPr/>
+      </w:pPr>
+      <w:r>
+        <w:rPr/>
+      </w:r>
+    </w:p>
+    <w:p>
+      <w:pPr>
+        <w:pStyle w:val="Normal"/>
+        <w:spacing w:before="0" w:after="0"/>
+        <w:jc w:val="both"/>
+        <w:rPr/>
+      </w:pPr>
+      <w:r>
+        <w:rPr/>
+        <w:t>#include &lt;stdio.h&gt;</w:t>
+      </w:r>
+    </w:p>
+    <w:p>
+      <w:pPr>
+        <w:pStyle w:val="Normal"/>
+        <w:spacing w:before="0" w:after="0"/>
+        <w:jc w:val="both"/>
+        <w:rPr/>
+      </w:pPr>
+      <w:r>
+        <w:rPr/>
+        <w:t>#include &lt;pthread.h&gt;</w:t>
+      </w:r>
+    </w:p>
+    <w:p>
+      <w:pPr>
+        <w:pStyle w:val="Normal"/>
+        <w:spacing w:before="0" w:after="0"/>
+        <w:jc w:val="both"/>
+        <w:rPr/>
+      </w:pPr>
+      <w:r>
+        <w:rPr/>
+        <w:t>pthread_mutex_t mutex = PTHREAD_MUTEX_INITIALIZER;</w:t>
+      </w:r>
+    </w:p>
+    <w:p>
+      <w:pPr>
+        <w:pStyle w:val="Normal"/>
+        <w:spacing w:before="0" w:after="0"/>
+        <w:jc w:val="both"/>
+        <w:rPr/>
+      </w:pPr>
+      <w:r>
+        <w:rPr/>
+        <w:t>int glob;</w:t>
+      </w:r>
+    </w:p>
+    <w:p>
+      <w:pPr>
+        <w:pStyle w:val="Normal"/>
+        <w:spacing w:before="0" w:after="0"/>
+        <w:jc w:val="both"/>
+        <w:rPr/>
+      </w:pPr>
+      <w:r>
+        <w:rPr/>
+        <w:t>pthread_t thread[10];</w:t>
+      </w:r>
+    </w:p>
+    <w:p>
+      <w:pPr>
+        <w:pStyle w:val="Normal"/>
+        <w:spacing w:before="0" w:after="0"/>
+        <w:jc w:val="both"/>
+        <w:rPr/>
+      </w:pPr>
+      <w:r>
+        <w:rPr/>
+        <w:t>pthread_barrier_t barrier;</w:t>
+      </w:r>
+    </w:p>
+    <w:p>
+      <w:pPr>
+        <w:pStyle w:val="Normal"/>
+        <w:spacing w:before="0" w:after="0"/>
+        <w:jc w:val="both"/>
+        <w:rPr/>
+      </w:pPr>
+      <w:r>
+        <w:rPr/>
+        <w:t>void *child(void *t)</w:t>
+      </w:r>
+    </w:p>
+    <w:p>
+      <w:pPr>
+        <w:pStyle w:val="Normal"/>
+        <w:spacing w:before="0" w:after="0"/>
+        <w:jc w:val="both"/>
+        <w:rPr/>
+      </w:pPr>
+      <w:r>
+        <w:rPr/>
+        <w:t>{</w:t>
+      </w:r>
+    </w:p>
+    <w:p>
+      <w:pPr>
+        <w:pStyle w:val="Normal"/>
+        <w:spacing w:before="0" w:after="0"/>
+        <w:jc w:val="both"/>
+        <w:rPr/>
+      </w:pPr>
+      <w:r>
+        <w:rPr/>
+        <w:t xml:space="preserve">    </w:t>
+      </w:r>
+      <w:r>
+        <w:rPr/>
+        <w:t>// Increment glob by 1, wait for 1 second, then increment by 1</w:t>
+      </w:r>
+    </w:p>
+    <w:p>
+      <w:pPr>
+        <w:pStyle w:val="Normal"/>
+        <w:spacing w:before="0" w:after="0"/>
+        <w:jc w:val="both"/>
+        <w:rPr/>
+      </w:pPr>
+      <w:r>
+        <w:rPr/>
+        <w:t xml:space="preserve">    </w:t>
+      </w:r>
+      <w:r>
+        <w:rPr/>
+        <w:t>// again.</w:t>
+      </w:r>
+    </w:p>
+    <w:p>
+      <w:pPr>
+        <w:pStyle w:val="Normal"/>
+        <w:spacing w:before="0" w:after="0"/>
+        <w:jc w:val="both"/>
+        <w:rPr/>
+      </w:pPr>
+      <w:r>
+        <w:rPr/>
+        <w:t xml:space="preserve">    </w:t>
+      </w:r>
+      <w:r>
+        <w:rPr/>
+        <w:t>printf("Child %d entering. Glob is currently %d\n", t, glob);</w:t>
+      </w:r>
+    </w:p>
+    <w:p>
+      <w:pPr>
+        <w:pStyle w:val="Normal"/>
+        <w:spacing w:before="0" w:after="0"/>
+        <w:jc w:val="both"/>
+        <w:rPr/>
+      </w:pPr>
+      <w:r>
+        <w:rPr/>
+        <w:t xml:space="preserve">    </w:t>
+      </w:r>
+      <w:r>
+        <w:rPr/>
+        <w:t>pthread_mutex_lock(&amp;mutex);</w:t>
+      </w:r>
+    </w:p>
+    <w:p>
+      <w:pPr>
+        <w:pStyle w:val="Normal"/>
+        <w:spacing w:before="0" w:after="0"/>
+        <w:jc w:val="both"/>
+        <w:rPr/>
+      </w:pPr>
+      <w:r>
+        <w:rPr/>
+        <w:t xml:space="preserve">    </w:t>
+      </w:r>
+      <w:r>
+        <w:rPr/>
+        <w:t>glob++;</w:t>
+      </w:r>
+    </w:p>
+    <w:p>
+      <w:pPr>
+        <w:pStyle w:val="Normal"/>
+        <w:spacing w:before="0" w:after="0"/>
+        <w:jc w:val="both"/>
+        <w:rPr/>
+      </w:pPr>
+      <w:r>
+        <w:rPr/>
+        <w:t xml:space="preserve">    </w:t>
+      </w:r>
+      <w:r>
+        <w:rPr/>
+        <w:t>sleep(1);</w:t>
+      </w:r>
+    </w:p>
+    <w:p>
+      <w:pPr>
+        <w:pStyle w:val="Normal"/>
+        <w:spacing w:before="0" w:after="0"/>
+        <w:jc w:val="both"/>
+        <w:rPr/>
+      </w:pPr>
+      <w:r>
+        <w:rPr/>
+        <w:t xml:space="preserve">    </w:t>
+      </w:r>
+      <w:r>
+        <w:rPr/>
+        <w:t>glob++;</w:t>
+      </w:r>
+    </w:p>
+    <w:p>
+      <w:pPr>
+        <w:pStyle w:val="Normal"/>
+        <w:spacing w:before="0" w:after="0"/>
+        <w:jc w:val="both"/>
+        <w:rPr/>
+      </w:pPr>
+      <w:r>
+        <w:rPr/>
+        <w:t xml:space="preserve">    </w:t>
+      </w:r>
+      <w:r>
+        <w:rPr/>
+        <w:t>pthread_mutex_unlock(&amp;mutex);</w:t>
+      </w:r>
+    </w:p>
+    <w:p>
+      <w:pPr>
+        <w:pStyle w:val="Normal"/>
+        <w:spacing w:before="0" w:after="0"/>
+        <w:jc w:val="both"/>
+        <w:rPr/>
+      </w:pPr>
+      <w:r>
+        <w:rPr/>
+        <w:t xml:space="preserve">    </w:t>
+      </w:r>
+      <w:r>
+        <w:rPr/>
+        <w:t>printf("Child %d exiting. Glob is currently %d\n", t, glob);</w:t>
+      </w:r>
+    </w:p>
+    <w:p>
+      <w:pPr>
+        <w:pStyle w:val="Normal"/>
+        <w:spacing w:before="0" w:after="0"/>
+        <w:jc w:val="both"/>
+        <w:rPr/>
+      </w:pPr>
+      <w:r>
+        <w:rPr/>
+        <w:t xml:space="preserve">    </w:t>
+      </w:r>
+      <w:r>
+        <w:rPr/>
+        <w:t>pthread_barrier_wait(&amp;barrier);</w:t>
+      </w:r>
+    </w:p>
+    <w:p>
+      <w:pPr>
+        <w:pStyle w:val="Normal"/>
+        <w:spacing w:before="0" w:after="0"/>
+        <w:jc w:val="both"/>
+        <w:rPr/>
+      </w:pPr>
+      <w:r>
+        <w:rPr/>
+        <w:t>}</w:t>
+      </w:r>
+    </w:p>
+    <w:p>
+      <w:pPr>
+        <w:pStyle w:val="Normal"/>
+        <w:spacing w:before="0" w:after="0"/>
+        <w:jc w:val="both"/>
+        <w:rPr/>
+      </w:pPr>
+      <w:r>
+        <w:rPr/>
+        <w:t>int main()</w:t>
+      </w:r>
+    </w:p>
+    <w:p>
+      <w:pPr>
+        <w:pStyle w:val="Normal"/>
+        <w:spacing w:before="0" w:after="0"/>
+        <w:jc w:val="both"/>
+        <w:rPr/>
+      </w:pPr>
+      <w:r>
+        <w:rPr/>
+        <w:t>{</w:t>
+      </w:r>
+    </w:p>
+    <w:p>
+      <w:pPr>
+        <w:pStyle w:val="Normal"/>
+        <w:spacing w:before="0" w:after="0"/>
+        <w:jc w:val="both"/>
+        <w:rPr/>
+      </w:pPr>
+      <w:r>
+        <w:rPr/>
+        <w:t xml:space="preserve">    </w:t>
+      </w:r>
+      <w:r>
+        <w:rPr/>
+        <w:t>int i;</w:t>
+      </w:r>
+    </w:p>
+    <w:p>
+      <w:pPr>
+        <w:pStyle w:val="Normal"/>
+        <w:spacing w:before="0" w:after="0"/>
+        <w:jc w:val="both"/>
+        <w:rPr/>
+      </w:pPr>
+      <w:r>
+        <w:rPr/>
+        <w:t xml:space="preserve">    </w:t>
+      </w:r>
+      <w:r>
+        <w:rPr/>
+        <w:t>glob=0;</w:t>
+      </w:r>
+    </w:p>
+    <w:p>
+      <w:pPr>
+        <w:pStyle w:val="Normal"/>
+        <w:spacing w:before="0" w:after="0"/>
+        <w:jc w:val="both"/>
+        <w:rPr/>
+      </w:pPr>
+      <w:r>
+        <w:rPr/>
+        <w:t xml:space="preserve">    </w:t>
+      </w:r>
+      <w:r>
+        <w:rPr/>
+        <w:t>pthread_barrier_init(&amp;barrier, NULL, 11);</w:t>
+      </w:r>
+    </w:p>
+    <w:p>
+      <w:pPr>
+        <w:pStyle w:val="Normal"/>
+        <w:spacing w:before="0" w:after="0"/>
+        <w:jc w:val="both"/>
+        <w:rPr/>
+      </w:pPr>
+      <w:r>
+        <w:rPr/>
+        <w:t xml:space="preserve">    </w:t>
+      </w:r>
+      <w:r>
+        <w:rPr/>
+        <w:t>for(i=0; i&lt;10; i++) {</w:t>
+      </w:r>
+    </w:p>
+    <w:p>
+      <w:pPr>
+        <w:pStyle w:val="Normal"/>
+        <w:spacing w:before="0" w:after="0"/>
+        <w:jc w:val="both"/>
+        <w:rPr/>
+      </w:pPr>
+      <w:r>
+        <w:rPr/>
+        <w:t xml:space="preserve">        </w:t>
+      </w:r>
+      <w:r>
+        <w:rPr/>
+        <w:t>pthread_create(&amp;thread[i], NULL, child, (void *) i);</w:t>
+      </w:r>
+    </w:p>
+    <w:p>
+      <w:pPr>
+        <w:pStyle w:val="Normal"/>
+        <w:spacing w:before="0" w:after="0"/>
+        <w:jc w:val="both"/>
+        <w:rPr/>
+      </w:pPr>
+      <w:r>
+        <w:rPr/>
+        <w:t xml:space="preserve">    </w:t>
+      </w:r>
+      <w:r>
+        <w:rPr/>
+        <w:t>}</w:t>
+      </w:r>
+    </w:p>
+    <w:p>
+      <w:pPr>
+        <w:pStyle w:val="Normal"/>
+        <w:spacing w:before="0" w:after="0"/>
+        <w:jc w:val="both"/>
+        <w:rPr/>
+      </w:pPr>
+      <w:r>
+        <w:rPr/>
+        <w:t xml:space="preserve">    </w:t>
+      </w:r>
+      <w:r>
+        <w:rPr/>
+        <w:t>pthread_barrier_wait(&amp;barrier);</w:t>
+      </w:r>
+    </w:p>
+    <w:p>
+      <w:pPr>
+        <w:pStyle w:val="Normal"/>
+        <w:spacing w:before="0" w:after="0"/>
+        <w:jc w:val="both"/>
+        <w:rPr/>
+      </w:pPr>
+      <w:r>
+        <w:rPr/>
+        <w:t xml:space="preserve">    </w:t>
+      </w:r>
+      <w:r>
+        <w:rPr/>
+        <w:t>printf("Final value of glob is %d\n", glob);</w:t>
+      </w:r>
+    </w:p>
+    <w:p>
+      <w:pPr>
+        <w:pStyle w:val="Normal"/>
+        <w:spacing w:before="0" w:after="0"/>
+        <w:jc w:val="both"/>
+        <w:rPr/>
+      </w:pPr>
+      <w:r>
+        <w:rPr/>
+        <w:t xml:space="preserve">    </w:t>
+      </w:r>
+      <w:r>
+        <w:rPr/>
+        <w:t>pthread_mutex_destroy(&amp;mutex);</w:t>
+      </w:r>
+    </w:p>
+    <w:p>
+      <w:pPr>
+        <w:pStyle w:val="Normal"/>
+        <w:spacing w:before="0" w:after="0"/>
+        <w:jc w:val="both"/>
+        <w:rPr/>
+      </w:pPr>
+      <w:r>
+        <w:rPr/>
+        <w:t xml:space="preserve">    </w:t>
+      </w:r>
+      <w:r>
+        <w:rPr/>
+        <w:t>pthread_barrier_destroy(&amp;barrier);</w:t>
+      </w:r>
+    </w:p>
+    <w:p>
+      <w:pPr>
+        <w:pStyle w:val="Normal"/>
+        <w:spacing w:before="0" w:after="0"/>
+        <w:jc w:val="both"/>
+        <w:rPr/>
+      </w:pPr>
+      <w:r>
+        <w:rPr/>
+        <w:t xml:space="preserve">    </w:t>
+      </w:r>
+      <w:r>
+        <w:rPr/>
+        <w:t>return 0;</w:t>
+      </w:r>
+    </w:p>
+    <w:p>
+      <w:pPr>
+        <w:pStyle w:val="Normal"/>
+        <w:spacing w:before="0" w:after="0"/>
+        <w:jc w:val="both"/>
+        <w:rPr/>
+      </w:pPr>
+      <w:r>
+        <w:rPr/>
+        <w:t>}</w:t>
       </w:r>
     </w:p>
     <w:sectPr>

</xml_diff>

<commit_message>
Add ansbook answer final
</commit_message>
<xml_diff>
--- a/CS2106Assg2AnsBk.docx
+++ b/CS2106Assg2AnsBk.docx
@@ -56,7 +56,7 @@
       <w:tblPr>
         <w:tblW w:w="9242" w:type="dxa"/>
         <w:jc w:val="left"/>
-        <w:tblInd w:w="-10" w:type="dxa"/>
+        <w:tblInd w:w="-20" w:type="dxa"/>
         <w:tblBorders>
           <w:top w:val="single" w:sz="4" w:space="0" w:color="000001"/>
           <w:left w:val="single" w:sz="4" w:space="0" w:color="000001"/>
@@ -67,7 +67,7 @@
         </w:tblBorders>
         <w:tblCellMar>
           <w:top w:w="0" w:type="dxa"/>
-          <w:left w:w="98" w:type="dxa"/>
+          <w:left w:w="88" w:type="dxa"/>
           <w:bottom w:w="0" w:type="dxa"/>
           <w:right w:w="108" w:type="dxa"/>
         </w:tblCellMar>
@@ -91,7 +91,7 @@
             </w:tcBorders>
             <w:shd w:fill="auto" w:val="clear"/>
             <w:tcMar>
-              <w:left w:w="98" w:type="dxa"/>
+              <w:left w:w="88" w:type="dxa"/>
             </w:tcMar>
           </w:tcPr>
           <w:p>
@@ -132,7 +132,7 @@
             </w:tcBorders>
             <w:shd w:fill="auto" w:val="clear"/>
             <w:tcMar>
-              <w:left w:w="98" w:type="dxa"/>
+              <w:left w:w="88" w:type="dxa"/>
             </w:tcMar>
           </w:tcPr>
           <w:p>
@@ -176,7 +176,7 @@
             </w:tcBorders>
             <w:shd w:fill="auto" w:val="clear"/>
             <w:tcMar>
-              <w:left w:w="98" w:type="dxa"/>
+              <w:left w:w="88" w:type="dxa"/>
             </w:tcMar>
           </w:tcPr>
           <w:p>
@@ -189,6 +189,18 @@
             <w:r>
               <w:rPr/>
               <w:t>Member 2 Name:</w:t>
+            </w:r>
+          </w:p>
+          <w:p>
+            <w:pPr>
+              <w:pStyle w:val="Normal"/>
+              <w:spacing w:lineRule="auto" w:line="240" w:before="0" w:after="0"/>
+              <w:jc w:val="both"/>
+              <w:rPr/>
+            </w:pPr>
+            <w:r>
+              <w:rPr/>
+              <w:t>Ryan Tan Wen Jun</w:t>
             </w:r>
           </w:p>
         </w:tc>
@@ -205,7 +217,7 @@
             </w:tcBorders>
             <w:shd w:fill="auto" w:val="clear"/>
             <w:tcMar>
-              <w:left w:w="98" w:type="dxa"/>
+              <w:left w:w="88" w:type="dxa"/>
             </w:tcMar>
           </w:tcPr>
           <w:p>
@@ -229,6 +241,7 @@
             </w:pPr>
             <w:r>
               <w:rPr/>
+              <w:t>A0135747X</w:t>
             </w:r>
           </w:p>
         </w:tc>
@@ -315,7 +328,11 @@
       </w:pPr>
       <w:r>
         <w:rPr/>
-        <w:t>My single statement description is: The program forks out into 2 processes. The parent writes to the child the message of “Hello Child” and number 128. The child reads the message and prints it out.</w:t>
+        <w:t xml:space="preserve">My single statement description is: </w:t>
+      </w:r>
+      <w:r>
+        <w:rPr/>
+        <w:t>The program forks out into 2 processes, where the parent writes the message of “Hello Child” and number 128 to the pipe, while the child reads the messages from the pipe and prints it out.</w:t>
       </w:r>
     </w:p>
     <w:p>
@@ -365,11 +382,15 @@
       </w:pPr>
       <w:r>
         <w:rPr/>
-        <w:t xml:space="preserve">The sizeof function returns </w:t>
-      </w:r>
-      <w:r>
-        <w:rPr/>
-        <w:t>the number of bytes requred to meausre the datatype of that variable.</w:t>
+        <w:t xml:space="preserve">The sizeof function returns the number of bytes requred to </w:t>
+      </w:r>
+      <w:r>
+        <w:rPr/>
+        <w:t>measure</w:t>
+      </w:r>
+      <w:r>
+        <w:rPr/>
+        <w:t xml:space="preserve"> the datatype of that variable.</w:t>
       </w:r>
     </w:p>
     <w:p>
@@ -440,6 +461,8 @@
         <w:jc w:val="both"/>
         <w:rPr>
           <w:b w:val="false"/>
+          <w:b w:val="false"/>
+          <w:i w:val="false"/>
           <w:i w:val="false"/>
           <w:caps w:val="false"/>
           <w:smallCaps w:val="false"/>
@@ -465,6 +488,8 @@
         <w:widowControl/>
         <w:rPr>
           <w:b w:val="false"/>
+          <w:b w:val="false"/>
+          <w:i w:val="false"/>
           <w:i w:val="false"/>
           <w:caps w:val="false"/>
           <w:smallCaps w:val="false"/>
@@ -490,6 +515,8 @@
         <w:widowControl/>
         <w:rPr>
           <w:b w:val="false"/>
+          <w:b w:val="false"/>
+          <w:i w:val="false"/>
           <w:i w:val="false"/>
           <w:caps w:val="false"/>
           <w:smallCaps w:val="false"/>
@@ -515,6 +542,8 @@
         <w:widowControl/>
         <w:rPr>
           <w:b w:val="false"/>
+          <w:b w:val="false"/>
+          <w:i w:val="false"/>
           <w:i w:val="false"/>
           <w:caps w:val="false"/>
           <w:smallCaps w:val="false"/>
@@ -540,6 +569,8 @@
         <w:widowControl/>
         <w:rPr>
           <w:b w:val="false"/>
+          <w:b w:val="false"/>
+          <w:i w:val="false"/>
           <w:i w:val="false"/>
           <w:caps w:val="false"/>
           <w:smallCaps w:val="false"/>
@@ -575,6 +606,8 @@
         <w:widowControl/>
         <w:rPr>
           <w:b w:val="false"/>
+          <w:b w:val="false"/>
+          <w:i w:val="false"/>
           <w:i w:val="false"/>
           <w:caps w:val="false"/>
           <w:smallCaps w:val="false"/>
@@ -600,6 +633,8 @@
         <w:widowControl/>
         <w:rPr>
           <w:b w:val="false"/>
+          <w:b w:val="false"/>
+          <w:i w:val="false"/>
           <w:i w:val="false"/>
           <w:caps w:val="false"/>
           <w:smallCaps w:val="false"/>
@@ -625,6 +660,8 @@
         <w:widowControl/>
         <w:rPr>
           <w:b w:val="false"/>
+          <w:b w:val="false"/>
+          <w:i w:val="false"/>
           <w:i w:val="false"/>
           <w:caps w:val="false"/>
           <w:smallCaps w:val="false"/>
@@ -660,6 +697,8 @@
         <w:widowControl/>
         <w:rPr>
           <w:b w:val="false"/>
+          <w:b w:val="false"/>
+          <w:i w:val="false"/>
           <w:i w:val="false"/>
           <w:caps w:val="false"/>
           <w:smallCaps w:val="false"/>
@@ -685,6 +724,8 @@
         <w:widowControl/>
         <w:rPr>
           <w:b w:val="false"/>
+          <w:b w:val="false"/>
+          <w:i w:val="false"/>
           <w:i w:val="false"/>
           <w:caps w:val="false"/>
           <w:smallCaps w:val="false"/>
@@ -720,6 +761,8 @@
         <w:widowControl/>
         <w:rPr>
           <w:b w:val="false"/>
+          <w:b w:val="false"/>
+          <w:i w:val="false"/>
           <w:i w:val="false"/>
           <w:caps w:val="false"/>
           <w:smallCaps w:val="false"/>
@@ -745,6 +788,8 @@
         <w:widowControl/>
         <w:rPr>
           <w:b w:val="false"/>
+          <w:b w:val="false"/>
+          <w:i w:val="false"/>
           <w:i w:val="false"/>
           <w:caps w:val="false"/>
           <w:smallCaps w:val="false"/>
@@ -770,6 +815,8 @@
         <w:widowControl/>
         <w:rPr>
           <w:b w:val="false"/>
+          <w:b w:val="false"/>
+          <w:i w:val="false"/>
           <w:i w:val="false"/>
           <w:caps w:val="false"/>
           <w:smallCaps w:val="false"/>
@@ -965,6 +1012,8 @@
         <w:widowControl/>
         <w:rPr>
           <w:b w:val="false"/>
+          <w:b w:val="false"/>
+          <w:i w:val="false"/>
           <w:i w:val="false"/>
           <w:caps w:val="false"/>
           <w:smallCaps w:val="false"/>
@@ -1000,6 +1049,8 @@
         <w:widowControl/>
         <w:rPr>
           <w:b w:val="false"/>
+          <w:b w:val="false"/>
+          <w:i w:val="false"/>
           <w:i w:val="false"/>
           <w:caps w:val="false"/>
           <w:smallCaps w:val="false"/>
@@ -1217,6 +1268,8 @@
         <w:widowControl/>
         <w:rPr>
           <w:b w:val="false"/>
+          <w:b w:val="false"/>
+          <w:i w:val="false"/>
           <w:i w:val="false"/>
           <w:caps w:val="false"/>
           <w:smallCaps w:val="false"/>
@@ -1466,6 +1519,8 @@
         <w:widowControl/>
         <w:rPr>
           <w:b w:val="false"/>
+          <w:b w:val="false"/>
+          <w:i w:val="false"/>
           <w:i w:val="false"/>
           <w:caps w:val="false"/>
           <w:smallCaps w:val="false"/>
@@ -1501,6 +1556,8 @@
         <w:widowControl/>
         <w:rPr>
           <w:b w:val="false"/>
+          <w:b w:val="false"/>
+          <w:i w:val="false"/>
           <w:i w:val="false"/>
           <w:caps w:val="false"/>
           <w:smallCaps w:val="false"/>
@@ -1686,6 +1743,8 @@
         <w:widowControl/>
         <w:rPr>
           <w:b w:val="false"/>
+          <w:b w:val="false"/>
+          <w:i w:val="false"/>
           <w:i w:val="false"/>
           <w:caps w:val="false"/>
           <w:smallCaps w:val="false"/>
@@ -1955,6 +2014,8 @@
         <w:widowControl/>
         <w:rPr>
           <w:b w:val="false"/>
+          <w:b w:val="false"/>
+          <w:i w:val="false"/>
           <w:i w:val="false"/>
           <w:caps w:val="false"/>
           <w:smallCaps w:val="false"/>
@@ -1990,6 +2051,8 @@
         <w:widowControl/>
         <w:rPr>
           <w:b w:val="false"/>
+          <w:b w:val="false"/>
+          <w:i w:val="false"/>
           <w:i w:val="false"/>
           <w:caps w:val="false"/>
           <w:smallCaps w:val="false"/>
@@ -2175,6 +2238,8 @@
         <w:widowControl/>
         <w:rPr>
           <w:b w:val="false"/>
+          <w:b w:val="false"/>
+          <w:i w:val="false"/>
           <w:i w:val="false"/>
           <w:caps w:val="false"/>
           <w:smallCaps w:val="false"/>
@@ -2328,6 +2393,8 @@
         <w:widowControl/>
         <w:rPr>
           <w:b w:val="false"/>
+          <w:b w:val="false"/>
+          <w:i w:val="false"/>
           <w:i w:val="false"/>
           <w:caps w:val="false"/>
           <w:smallCaps w:val="false"/>
@@ -2363,6 +2430,8 @@
         <w:widowControl/>
         <w:rPr>
           <w:b w:val="false"/>
+          <w:b w:val="false"/>
+          <w:i w:val="false"/>
           <w:i w:val="false"/>
           <w:caps w:val="false"/>
           <w:smallCaps w:val="false"/>
@@ -3132,6 +3201,8 @@
         <w:widowControl/>
         <w:rPr>
           <w:b w:val="false"/>
+          <w:b w:val="false"/>
+          <w:i w:val="false"/>
           <w:i w:val="false"/>
           <w:caps w:val="false"/>
           <w:smallCaps w:val="false"/>
@@ -3220,19 +3291,7 @@
       </w:pPr>
       <w:r>
         <w:rPr/>
-        <w:t xml:space="preserve">The threads print out of order. The reason is </w:t>
-      </w:r>
-      <w:r>
-        <w:rPr/>
-        <w:t xml:space="preserve">that </w:t>
-      </w:r>
-      <w:r>
-        <w:rPr/>
-        <w:t xml:space="preserve">the threads </w:t>
-      </w:r>
-      <w:r>
-        <w:rPr/>
-        <w:t>finishes running at different times. The threads are not force to wait for each other.</w:t>
+        <w:t>The threads print out of order. The reason is preemption between threads, earlier threads are preempted by the later thread and these threads finish first followed by the earlier preempted threads.</w:t>
       </w:r>
     </w:p>
     <w:p>
@@ -3282,23 +3341,7 @@
       </w:pPr>
       <w:r>
         <w:rPr/>
-        <w:t xml:space="preserve">The threads do share memory. Referring to ctr, I conclude this because the ctr was added to about the value of 8 </w:t>
-      </w:r>
-      <w:r>
-        <w:rPr/>
-        <w:t>or</w:t>
-      </w:r>
-      <w:r>
-        <w:rPr/>
-        <w:t xml:space="preserve"> 9. If they do not share memory the ctr should be </w:t>
-      </w:r>
-      <w:r>
-        <w:rPr/>
-        <w:t>the value</w:t>
-      </w:r>
-      <w:r>
-        <w:rPr/>
-        <w:t xml:space="preserve"> 1.</w:t>
+        <w:t>The threads do share memory. Referring to ctr, I conclude this because the ctr was added to about the value of 8 or 9. If they do not share memory the ctr should be the value 1. If they do share memory, ctr will be more than 1.</w:t>
       </w:r>
     </w:p>
     <w:p>
@@ -3348,15 +3391,7 @@
       </w:pPr>
       <w:r>
         <w:rPr/>
-        <w:t xml:space="preserve">The values of ctr as printed by the threads are incorrect. The reason is </w:t>
-      </w:r>
-      <w:r>
-        <w:rPr/>
-        <w:t>that</w:t>
-      </w:r>
-      <w:r>
-        <w:rPr/>
-        <w:t xml:space="preserve"> the threads are not running sequentially, some threads run before the others which causes the ctr to be incorrectly printed by child threads.</w:t>
+        <w:t>The values of ctr as printed by the threads are incorrect. Correct answer refers to the results provided when processes that are dependent on each other are not running in parallel. Thus the expected output is from 0 to 9 sequentially but the actual output differs from this.</w:t>
       </w:r>
     </w:p>
     <w:p>
@@ -3403,50 +3438,26 @@
       </w:pPr>
       <w:r>
         <w:rPr/>
-        <w:t>The variable "i" must be cast into void * because the argument for pthread_create requires void * pointer.</w:t>
-      </w:r>
-    </w:p>
-    <w:p>
-      <w:pPr>
-        <w:pStyle w:val="Normal"/>
-        <w:spacing w:before="0" w:after="0"/>
-        <w:rPr/>
-      </w:pPr>
-      <w:r>
-        <w:rPr/>
-        <w:t xml:space="preserve">In child it does not have to be cast back into int because void * pointer points to raw data. </w:t>
-      </w:r>
-      <w:r>
-        <w:rPr/>
-        <w:t xml:space="preserve">The </w:t>
-      </w:r>
-      <w:r>
-        <w:rPr/>
-        <w:t xml:space="preserve">printf </w:t>
-      </w:r>
-      <w:r>
-        <w:rPr/>
-        <w:t xml:space="preserve">function uses that </w:t>
-      </w:r>
-      <w:r>
-        <w:rPr/>
-        <w:t xml:space="preserve">raw data </w:t>
-      </w:r>
-      <w:r>
-        <w:rPr/>
-        <w:t xml:space="preserve">and displays it </w:t>
-      </w:r>
-      <w:r>
-        <w:rPr/>
-        <w:t xml:space="preserve">in the integer format </w:t>
-      </w:r>
-      <w:r>
-        <w:rPr/>
-        <w:t>based on the format specified</w:t>
-      </w:r>
-      <w:r>
-        <w:rPr/>
-        <w:t>.</w:t>
+        <w:t>The variable "i" must be cast into (void *) because the argument for pthread_create requires (void *).</w:t>
+      </w:r>
+    </w:p>
+    <w:p>
+      <w:pPr>
+        <w:pStyle w:val="Normal"/>
+        <w:spacing w:before="0" w:after="0"/>
+        <w:rPr/>
+      </w:pPr>
+      <w:r>
+        <w:rPr/>
+        <w:t xml:space="preserve">In child it does not have to be cast back into int because (void *)  points to the address of raw data. The printf function uses that raw data from (void*) and displays it </w:t>
+      </w:r>
+      <w:r>
+        <w:rPr/>
+        <w:t>in</w:t>
+      </w:r>
+      <w:r>
+        <w:rPr/>
+        <w:t xml:space="preserve"> the format specified.</w:t>
       </w:r>
     </w:p>
     <w:p>
@@ -3492,26 +3503,18 @@
       </w:pPr>
       <w:r>
         <w:rPr/>
-        <w:t xml:space="preserve">The changes I made are </w:t>
-      </w:r>
-      <w:r>
-        <w:rPr/>
-        <w:t>adding pthread_join(thread[i],NULL) so that thread 0 executes first and then thread 1 and so on.</w:t>
-      </w:r>
-    </w:p>
-    <w:p>
-      <w:pPr>
-        <w:pStyle w:val="Normal"/>
-        <w:spacing w:before="0" w:after="0"/>
-        <w:rPr/>
-      </w:pPr>
-      <w:r>
-        <w:rPr/>
-        <w:t>My code is attached he</w:t>
-      </w:r>
-      <w:r>
-        <w:rPr/>
-        <w:t>#include &lt;stdio.h&gt;</w:t>
+        <w:t>The changes I made are adding pthread_join(thread[i],NULL) so that thread 0 executes first and then thread 1 and so on.</w:t>
+      </w:r>
+    </w:p>
+    <w:p>
+      <w:pPr>
+        <w:pStyle w:val="Normal"/>
+        <w:spacing w:before="0" w:after="0"/>
+        <w:rPr/>
+      </w:pPr>
+      <w:r>
+        <w:rPr/>
+        <w:t>My code is attached he#include &lt;stdio.h&gt;</w:t>
       </w:r>
     </w:p>
     <w:p>
@@ -3966,23 +3969,29 @@
       </w:pPr>
       <w:r>
         <w:rPr/>
-        <w:t xml:space="preserve">The changes we made are </w:t>
-      </w:r>
-      <w:r>
-        <w:rPr/>
-        <w:t xml:space="preserve">to add </w:t>
-      </w:r>
-      <w:r>
-        <w:rPr/>
-        <w:t>pthread_create</w:t>
-      </w:r>
-      <w:r>
-        <w:rPr/>
-        <w:t>(&amp;thread[i], NULL, child, (void *) i) in the for loop to create 10 threads</w:t>
-      </w:r>
-      <w:r>
-        <w:rPr/>
-        <w:t>.</w:t>
+        <w:t xml:space="preserve">The changes we made are to add </w:t>
+      </w:r>
+    </w:p>
+    <w:p>
+      <w:pPr>
+        <w:pStyle w:val="Normal"/>
+        <w:spacing w:before="0" w:after="0"/>
+        <w:rPr/>
+      </w:pPr>
+      <w:r>
+        <w:rPr/>
+        <w:t>10 threads by using pthread_t thread[10].</w:t>
+      </w:r>
+    </w:p>
+    <w:p>
+      <w:pPr>
+        <w:pStyle w:val="Normal"/>
+        <w:spacing w:before="0" w:after="0"/>
+        <w:rPr/>
+      </w:pPr>
+      <w:r>
+        <w:rPr/>
+        <w:t>Modify the function child into pthread_create(&amp;thread[i], NULL, child, (void *) i) in the for loop to create 10 threads.</w:t>
       </w:r>
     </w:p>
     <w:p>
@@ -4018,11 +4027,7 @@
       </w:pPr>
       <w:r>
         <w:rPr/>
-        <w:t xml:space="preserve">The value printed is incorrect. This is because the threads are entering into each others’ critical section thus causing a race condition. </w:t>
-      </w:r>
-      <w:r>
-        <w:rPr/>
-        <w:t>The sleep function also affects the thread from executing the rest of the code as the wake up signal maybe lost.</w:t>
+        <w:t>The value printed is incorrect. This is because the threads are entering into each others’ critical section thus causing a race condition. Sleep function is also MT_Unsafe which is not safe to be called in a multithreaded program such as assg2p4.</w:t>
       </w:r>
     </w:p>
     <w:p>
@@ -4058,11 +4063,19 @@
       </w:pPr>
       <w:r>
         <w:rPr/>
-        <w:t xml:space="preserve">The threads now update glob incorrectly. </w:t>
-      </w:r>
-      <w:r>
-        <w:rPr/>
-        <w:t>When the first thread runs, it locks the mutex and increments the glob value. It then goes to sleep. If the wake up signal is lost than the sleep function causes that thread from not executing the rest of its code thus not releasing the mutex, the other thread cannot increment glob as a result.</w:t>
+        <w:t>The threads now update glob incorrectly. The actual value provided in the update</w:t>
+      </w:r>
+      <w:r>
+        <w:rPr/>
+        <w:t>d</w:t>
+      </w:r>
+      <w:r>
+        <w:rPr/>
+        <w:t xml:space="preserve"> code does not reflect the expected value in Qns 9. When the first thread runs, it locks the mutex and increments the glob value. It then goes to sleep. </w:t>
+      </w:r>
+      <w:r>
+        <w:rPr/>
+        <w:t>The other threads cannot increment glob because first thread has not released the mutex. It does not release the mutex and thus glob is not incremented correctly.</w:t>
       </w:r>
     </w:p>
     <w:p>
@@ -4098,11 +4111,7 @@
       </w:pPr>
       <w:r>
         <w:rPr/>
-        <w:t xml:space="preserve">The changes we made were </w:t>
-      </w:r>
-      <w:r>
-        <w:rPr/>
-        <w:t xml:space="preserve">to add pthread_barrier_t barrier. </w:t>
+        <w:t xml:space="preserve">The changes we made were to add pthread_barrier_t barrier. </w:t>
       </w:r>
     </w:p>
     <w:p>

</xml_diff>